<commit_message>
Massive grammar fix up
</commit_message>
<xml_diff>
--- a/PnP Transformation Process/Samples/PnP Transformation - Solution Design Report - Contoso.docx
+++ b/PnP Transformation Process/Samples/PnP Transformation - Solution Design Report - Contoso.docx
@@ -409,7 +409,7 @@
             <w:rPr>
               <w:noProof/>
             </w:rPr>
-            <w:t>3-Jun-15</w:t>
+            <w:t>4-Jun-15</w:t>
           </w:r>
           <w:r>
             <w:fldChar w:fldCharType="end"/>
@@ -440,9 +440,6 @@
             </w:sdtPr>
             <w:sdtContent>
               <w:r>
-                <w:rPr>
-                  <w:lang w:val="en-GB"/>
-                </w:rPr>
                 <w:t>Final</w:t>
               </w:r>
             </w:sdtContent>
@@ -486,9 +483,8 @@
               <w:r>
                 <w:rPr>
                   <w:rStyle w:val="Strong"/>
-                  <w:lang w:val="en-NZ"/>
                 </w:rPr>
-                <w:t>Sudeep Ghatak</w:t>
+                <w:t>Pavel Bansky</w:t>
               </w:r>
             </w:p>
           </w:sdtContent>
@@ -1006,7 +1002,7 @@
                   <w:rPr>
                     <w:rStyle w:val="StyleLatinSegoeUI10pt"/>
                   </w:rPr>
-                  <w:t>Company A</w:t>
+                  <w:t>Contoso</w:t>
                 </w:r>
               </w:p>
             </w:tc>
@@ -1068,7 +1064,7 @@
                   <w:rPr>
                     <w:rStyle w:val="StyleLatinSegoeUI10pt"/>
                   </w:rPr>
-                  <w:t>Company B</w:t>
+                  <w:t>Litware Inc</w:t>
                 </w:r>
               </w:p>
             </w:tc>
@@ -1130,7 +1126,7 @@
                   <w:rPr>
                     <w:rStyle w:val="StyleLatinSegoeUI10pt"/>
                   </w:rPr>
-                  <w:t>Company A</w:t>
+                  <w:t>Contoso</w:t>
                 </w:r>
               </w:p>
             </w:tc>
@@ -1192,7 +1188,7 @@
                   <w:rPr>
                     <w:rStyle w:val="StyleLatinSegoeUI10pt"/>
                   </w:rPr>
-                  <w:t>Company B</w:t>
+                  <w:t>Litware Inc</w:t>
                 </w:r>
               </w:p>
             </w:tc>
@@ -1254,7 +1250,7 @@
                   <w:rPr>
                     <w:rStyle w:val="StyleLatinSegoeUI10pt"/>
                   </w:rPr>
-                  <w:t>Company A</w:t>
+                  <w:t>Contoso</w:t>
                 </w:r>
               </w:p>
             </w:tc>
@@ -1316,7 +1312,7 @@
                   <w:rPr>
                     <w:rStyle w:val="StyleLatinSegoeUI10pt"/>
                   </w:rPr>
-                  <w:t>Company A</w:t>
+                  <w:t>Contoso</w:t>
                 </w:r>
               </w:p>
             </w:tc>
@@ -1378,7 +1374,7 @@
                   <w:rPr>
                     <w:rStyle w:val="StyleLatinSegoeUI10pt"/>
                   </w:rPr>
-                  <w:t>Company B</w:t>
+                  <w:t>Litware Inc</w:t>
                 </w:r>
               </w:p>
             </w:tc>
@@ -4012,25 +4008,22 @@
     </w:p>
     <w:p>
       <w:r>
-        <w:t xml:space="preserve">Only limited </w:t>
-      </w:r>
-      <w:r>
-        <w:t>number</w:t>
-      </w:r>
-      <w:r>
-        <w:t xml:space="preserve"> of solutions will be </w:t>
-      </w:r>
-      <w:r>
-        <w:t xml:space="preserve">allowed </w:t>
-      </w:r>
-      <w:r>
-        <w:t xml:space="preserve">in the new </w:t>
-      </w:r>
-      <w:r>
-        <w:t>Office 365</w:t>
-      </w:r>
-      <w:r>
-        <w:t xml:space="preserve"> platform. This is due </w:t>
+        <w:t>On the new Office 365 platform, o</w:t>
+      </w:r>
+      <w:r>
+        <w:t>nly</w:t>
+      </w:r>
+      <w:r>
+        <w:t xml:space="preserve"> some of the existing customization </w:t>
+      </w:r>
+      <w:r>
+        <w:t xml:space="preserve">will be </w:t>
+      </w:r>
+      <w:r>
+        <w:t>required</w:t>
+      </w:r>
+      <w:r>
+        <w:t xml:space="preserve">. This is due </w:t>
       </w:r>
       <w:r>
         <w:t xml:space="preserve">to </w:t>
@@ -4059,34 +4052,34 @@
     </w:p>
     <w:p>
       <w:r>
-        <w:t>Foll</w:t>
-      </w:r>
-      <w:r>
-        <w:t>owing table lists the solutions</w:t>
+        <w:t>The following table lists the e</w:t>
+      </w:r>
+      <w:r>
+        <w:t xml:space="preserve">xisting SharePoint Solutions that contain </w:t>
+      </w:r>
+      <w:r>
+        <w:t>functionality that</w:t>
+      </w:r>
+      <w:r>
+        <w:t xml:space="preserve"> is require</w:t>
+      </w:r>
+      <w:r>
+        <w:t>d on the Office 365 platform</w:t>
+      </w:r>
+      <w:r>
+        <w:t xml:space="preserve">. </w:t>
+      </w:r>
+      <w:r>
+        <w:t xml:space="preserve">Solutions not listed here, </w:t>
+      </w:r>
+      <w:r>
+        <w:t>Content Migrator and News Notifications</w:t>
+      </w:r>
+      <w:r>
+        <w:t>,</w:t>
       </w:r>
       <w:r>
         <w:t xml:space="preserve"> </w:t>
-      </w:r>
-      <w:r>
-        <w:t xml:space="preserve">to </w:t>
-      </w:r>
-      <w:r>
-        <w:t xml:space="preserve">be </w:t>
-      </w:r>
-      <w:r>
-        <w:t xml:space="preserve">transformed to the </w:t>
-      </w:r>
-      <w:r>
-        <w:t>Office 365</w:t>
-      </w:r>
-      <w:r>
-        <w:t xml:space="preserve"> platform. </w:t>
-      </w:r>
-      <w:r>
-        <w:t xml:space="preserve">Other solutions </w:t>
-      </w:r>
-      <w:r>
-        <w:t xml:space="preserve">(Content Migrator and News Notifications) </w:t>
       </w:r>
       <w:r>
         <w:t>will be retired and replaced using out of the box capabilities.</w:t>
@@ -4161,6 +4154,7 @@
             <w:tcW w:w="3668" w:type="dxa"/>
           </w:tcPr>
           <w:p>
+            <w:bookmarkStart w:id="3" w:name="_GoBack"/>
             <w:r>
               <w:t>contoso.sharepoint.</w:t>
             </w:r>
@@ -4173,6 +4167,7 @@
             <w:r>
               <w:t>.wsp</w:t>
             </w:r>
+            <w:bookmarkEnd w:id="3"/>
           </w:p>
         </w:tc>
         <w:tc>
@@ -4231,13 +4226,10 @@
               <w:t xml:space="preserve"> and sub-sites</w:t>
             </w:r>
             <w:r>
-              <w:t xml:space="preserve">. Technique to apply the branding will </w:t>
-            </w:r>
-            <w:r>
-              <w:t xml:space="preserve">be </w:t>
-            </w:r>
-            <w:r>
-              <w:t>completely recreated to align with recommendations.</w:t>
+              <w:t xml:space="preserve">. </w:t>
+            </w:r>
+            <w:r>
+              <w:t>In order to align with recommendations the branding provisioning tools will be re-developed.</w:t>
             </w:r>
           </w:p>
         </w:tc>
@@ -4553,10 +4545,10 @@
           </w:p>
           <w:p>
             <w:r>
-              <w:t xml:space="preserve">The solution will be </w:t>
-            </w:r>
-            <w:r>
-              <w:t>replaced by SharePoint 2013 analytics and other JavaScript injection techniques.</w:t>
+              <w:t>SharePoint 2013 analytics and other JavaScript injection techniques will replace the existing solution</w:t>
+            </w:r>
+            <w:r>
+              <w:t>.</w:t>
             </w:r>
           </w:p>
         </w:tc>
@@ -4565,96 +4557,117 @@
     <w:p/>
     <w:p>
       <w:r>
-        <w:t xml:space="preserve">These solutions will be built using agreed app model </w:t>
-      </w:r>
-      <w:r>
-        <w:t>standards</w:t>
-      </w:r>
-      <w:r>
-        <w:t>. The process</w:t>
+        <w:t>Development will user agreed app model standards when building the replacement for these solutions</w:t>
+      </w:r>
+      <w:r>
+        <w:t xml:space="preserve">. </w:t>
+      </w:r>
+      <w:r>
+        <w:t xml:space="preserve">Contoso will receive documentation of the </w:t>
+      </w:r>
+      <w:r>
+        <w:t>process</w:t>
+      </w:r>
+      <w:r>
+        <w:t xml:space="preserve"> followed</w:t>
+      </w:r>
+      <w:r>
+        <w:t>.</w:t>
+      </w:r>
+    </w:p>
+    <w:p>
+      <w:pPr>
+        <w:pStyle w:val="Heading2Numbered"/>
+      </w:pPr>
+      <w:bookmarkStart w:id="4" w:name="_Toc420418566"/>
+      <w:r>
+        <w:t xml:space="preserve">Applications in </w:t>
+      </w:r>
+      <w:r>
+        <w:t>Office 365</w:t>
+      </w:r>
+      <w:bookmarkEnd w:id="4"/>
+    </w:p>
+    <w:p>
+      <w:r>
+        <w:t xml:space="preserve">Contoso has decided to </w:t>
+      </w:r>
+      <w:r>
+        <w:t>move to</w:t>
+      </w:r>
+      <w:r>
+        <w:t xml:space="preserve"> the</w:t>
+      </w:r>
+      <w:r>
+        <w:t xml:space="preserve"> Office 365 </w:t>
+      </w:r>
+      <w:r>
+        <w:t>platform</w:t>
+      </w:r>
+      <w:r>
+        <w:t xml:space="preserve">. </w:t>
+      </w:r>
+      <w:r>
+        <w:t>The f</w:t>
+      </w:r>
+      <w:r>
+        <w:t xml:space="preserve">ollowing </w:t>
+      </w:r>
+      <w:r>
+        <w:t xml:space="preserve">section </w:t>
+      </w:r>
+      <w:r>
+        <w:t>lists the SharePoint Solution currently</w:t>
       </w:r>
       <w:r>
         <w:t xml:space="preserve"> </w:t>
       </w:r>
       <w:r>
-        <w:t xml:space="preserve">will be documented for </w:t>
-      </w:r>
+        <w:t>deployed within the Contoso on premises SharePoint f</w:t>
+      </w:r>
+      <w:r>
+        <w:t>arm.</w:t>
+      </w:r>
+      <w:r>
+        <w:t xml:space="preserve"> In the assessment phase Litware performed</w:t>
+      </w:r>
+      <w:r>
+        <w:t xml:space="preserve"> </w:t>
+      </w:r>
+      <w:r>
+        <w:t>analysis of</w:t>
+      </w:r>
+      <w:r>
+        <w:t xml:space="preserve"> the following </w:t>
+      </w:r>
+      <w:r>
+        <w:t xml:space="preserve">solutions. </w:t>
+      </w:r>
+      <w:r>
+        <w:t>Each solution has had a s</w:t>
+      </w:r>
+      <w:r>
+        <w:t xml:space="preserve">pecific action plan defined. </w:t>
+      </w:r>
+      <w:r>
+        <w:t>This document provides a</w:t>
+      </w:r>
+      <w:r>
+        <w:t xml:space="preserve"> detailed description of the required steps.</w:t>
+      </w:r>
+    </w:p>
+    <w:p>
+      <w:pPr>
+        <w:pStyle w:val="Heading3Numbered"/>
+      </w:pPr>
+      <w:bookmarkStart w:id="5" w:name="_Toc420418567"/>
       <w:r>
         <w:t>Contoso</w:t>
       </w:r>
       <w:r>
-        <w:t xml:space="preserve">. These standards </w:t>
-      </w:r>
-      <w:r>
-        <w:t>are</w:t>
-      </w:r>
-      <w:r>
-        <w:t xml:space="preserve"> categorized with following categories. Each category contains high-level design principles and solution design patterns</w:t>
-      </w:r>
-      <w:r>
-        <w:t xml:space="preserve"> to be used in future development.</w:t>
-      </w:r>
-    </w:p>
-    <w:p>
-      <w:pPr>
-        <w:pStyle w:val="Heading2Numbered"/>
-      </w:pPr>
-      <w:bookmarkStart w:id="3" w:name="_Toc420418566"/>
-      <w:r>
-        <w:t xml:space="preserve">Applications in </w:t>
-      </w:r>
-      <w:r>
-        <w:t>Office 365</w:t>
-      </w:r>
-      <w:bookmarkEnd w:id="3"/>
-    </w:p>
-    <w:p>
-      <w:r>
-        <w:t xml:space="preserve">Contoso has decided to </w:t>
-      </w:r>
-      <w:r>
-        <w:t xml:space="preserve">move to Office 365 multi tenant platform </w:t>
-      </w:r>
-      <w:r>
-        <w:t xml:space="preserve">. </w:t>
-      </w:r>
-      <w:r>
-        <w:t xml:space="preserve">Following chapters lists the currently existing farm solution in the Office 365 farm group based on the ownership. </w:t>
-      </w:r>
-      <w:r>
-        <w:t xml:space="preserve">This is the full list of solutions </w:t>
-      </w:r>
-      <w:r>
-        <w:t>that were</w:t>
-      </w:r>
-      <w:r>
-        <w:t xml:space="preserve"> analyzed as part of the assessment phase. Specific action plan has been defined for each of the solutions. </w:t>
-      </w:r>
-      <w:r>
-        <w:t>A</w:t>
-      </w:r>
-      <w:r>
-        <w:t xml:space="preserve"> detailed description of the required steps is </w:t>
-      </w:r>
-      <w:r>
-        <w:t>provided</w:t>
-      </w:r>
-      <w:r>
-        <w:t xml:space="preserve"> later in this document.</w:t>
-      </w:r>
-    </w:p>
-    <w:p>
-      <w:pPr>
-        <w:pStyle w:val="Heading3Numbered"/>
-      </w:pPr>
-      <w:bookmarkStart w:id="4" w:name="_Toc420418567"/>
-      <w:r>
-        <w:t>Contoso</w:t>
-      </w:r>
-      <w:r>
         <w:t xml:space="preserve"> solutions</w:t>
       </w:r>
-      <w:bookmarkEnd w:id="4"/>
+      <w:bookmarkEnd w:id="5"/>
     </w:p>
     <w:p>
       <w:r>
@@ -4952,14 +4965,6 @@
             <w:pPr>
               <w:rPr>
                 <w:sz w:val="16"/>
-                <w:lang w:val="en-NZ"/>
-              </w:rPr>
-            </w:pPr>
-          </w:p>
-          <w:p>
-            <w:pPr>
-              <w:rPr>
-                <w:sz w:val="16"/>
               </w:rPr>
             </w:pPr>
           </w:p>
@@ -5016,19 +5021,13 @@
               <w:rPr>
                 <w:sz w:val="16"/>
               </w:rPr>
-              <w:t xml:space="preserve">Alternative and more simplified approach to provide consistent user experience will be </w:t>
+              <w:t>Adopt an a</w:t>
             </w:r>
             <w:r>
               <w:rPr>
                 <w:sz w:val="16"/>
               </w:rPr>
-              <w:t>adopted</w:t>
-            </w:r>
-            <w:r>
-              <w:rPr>
-                <w:sz w:val="16"/>
-              </w:rPr>
-              <w:t>.</w:t>
+              <w:t>lternative and more simplified approach to provide consistent user experience.</w:t>
             </w:r>
           </w:p>
         </w:tc>
@@ -5049,7 +5048,6 @@
               <w:rPr>
                 <w:sz w:val="16"/>
               </w:rPr>
-              <w:lastRenderedPageBreak/>
               <w:t>contoso.sharepoint.provisioning.wsp</w:t>
             </w:r>
           </w:p>
@@ -5084,6 +5082,7 @@
               <w:rPr>
                 <w:sz w:val="16"/>
               </w:rPr>
+              <w:lastRenderedPageBreak/>
               <w:t>Yes</w:t>
             </w:r>
           </w:p>
@@ -5122,25 +5121,19 @@
               <w:rPr>
                 <w:sz w:val="16"/>
               </w:rPr>
-              <w:t xml:space="preserve">Alternative and more simplified approach to </w:t>
+              <w:t>Adopted al</w:t>
             </w:r>
             <w:r>
               <w:rPr>
                 <w:sz w:val="16"/>
               </w:rPr>
+              <w:t xml:space="preserve">ternative and more simplified approach to </w:t>
+            </w:r>
+            <w:r>
+              <w:rPr>
+                <w:sz w:val="16"/>
+              </w:rPr>
               <w:t>provision sub-sites and lists</w:t>
-            </w:r>
-            <w:r>
-              <w:rPr>
-                <w:sz w:val="16"/>
-              </w:rPr>
-              <w:t xml:space="preserve"> will be </w:t>
-            </w:r>
-            <w:r>
-              <w:rPr>
-                <w:sz w:val="16"/>
-              </w:rPr>
-              <w:t>adopted</w:t>
             </w:r>
             <w:r>
               <w:rPr>
@@ -5167,6 +5160,7 @@
               <w:rPr>
                 <w:sz w:val="16"/>
               </w:rPr>
+              <w:lastRenderedPageBreak/>
               <w:t>contoso.sharepoint.</w:t>
             </w:r>
             <w:r>
@@ -5243,13 +5237,25 @@
               <w:rPr>
                 <w:sz w:val="16"/>
               </w:rPr>
-              <w:t xml:space="preserve">Contoso has agreed to stay with the features that can </w:t>
+              <w:t xml:space="preserve">Contoso has agreed to stay with the features that </w:t>
             </w:r>
             <w:r>
               <w:rPr>
                 <w:sz w:val="16"/>
               </w:rPr>
-              <w:t xml:space="preserve">be offered using the native Office 365 </w:t>
+              <w:t xml:space="preserve">offered </w:t>
+            </w:r>
+            <w:r>
+              <w:rPr>
+                <w:sz w:val="16"/>
+              </w:rPr>
+              <w:t xml:space="preserve">by the </w:t>
+            </w:r>
+            <w:r>
+              <w:rPr>
+                <w:sz w:val="16"/>
+              </w:rPr>
+              <w:t xml:space="preserve">native Office 365 </w:t>
             </w:r>
             <w:r>
               <w:rPr>
@@ -5484,7 +5490,7 @@
       <w:pPr>
         <w:pStyle w:val="Heading3Numbered"/>
       </w:pPr>
-      <w:bookmarkStart w:id="5" w:name="_Toc420418568"/>
+      <w:bookmarkStart w:id="6" w:name="_Toc420418568"/>
       <w:r>
         <w:t>3</w:t>
       </w:r>
@@ -5500,7 +5506,7 @@
       <w:r>
         <w:t xml:space="preserve"> solutions</w:t>
       </w:r>
-      <w:bookmarkEnd w:id="5"/>
+      <w:bookmarkEnd w:id="6"/>
     </w:p>
     <w:tbl>
       <w:tblPr>
@@ -6071,14 +6077,14 @@
       <w:pPr>
         <w:pStyle w:val="Heading2Numbered"/>
       </w:pPr>
-      <w:bookmarkStart w:id="6" w:name="_Toc420418569"/>
+      <w:bookmarkStart w:id="7" w:name="_Toc420418569"/>
       <w:r>
         <w:t>Office 365</w:t>
       </w:r>
       <w:r>
         <w:t xml:space="preserve"> transition plan status</w:t>
       </w:r>
-      <w:bookmarkEnd w:id="6"/>
+      <w:bookmarkEnd w:id="7"/>
     </w:p>
     <w:p>
       <w:r>
@@ -6088,13 +6094,13 @@
         <w:t>Branding</w:t>
       </w:r>
       <w:r>
-        <w:t xml:space="preserve"> solution has clear transition plan</w:t>
-      </w:r>
-      <w:r>
-        <w:t>. The same was</w:t>
-      </w:r>
-      <w:r>
-        <w:t xml:space="preserve"> reviewed during this assessment. Other solutions are </w:t>
+        <w:t xml:space="preserve"> solution has </w:t>
+      </w:r>
+      <w:r>
+        <w:t xml:space="preserve">a </w:t>
+      </w:r>
+      <w:r>
+        <w:t xml:space="preserve">clear transition plan. Other solutions are </w:t>
       </w:r>
       <w:r>
         <w:t>a</w:t>
@@ -6114,7 +6120,28 @@
         <w:t>some</w:t>
       </w:r>
       <w:r>
-        <w:t xml:space="preserve"> critical decisions, that will directly impact on the customization architecture, like following</w:t>
+        <w:t xml:space="preserve"> critical </w:t>
+      </w:r>
+      <w:r>
+        <w:t>decisions that</w:t>
+      </w:r>
+      <w:r>
+        <w:t xml:space="preserve"> will directly </w:t>
+      </w:r>
+      <w:r>
+        <w:t>influence</w:t>
+      </w:r>
+      <w:r>
+        <w:t xml:space="preserve"> the customization architecture, </w:t>
+      </w:r>
+      <w:r>
+        <w:t>such as the</w:t>
+      </w:r>
+      <w:r>
+        <w:t xml:space="preserve"> following</w:t>
+      </w:r>
+      <w:r>
+        <w:t>:</w:t>
       </w:r>
     </w:p>
     <w:p>
@@ -6156,7 +6183,6 @@
         </w:numPr>
       </w:pPr>
       <w:r>
-        <w:lastRenderedPageBreak/>
         <w:t xml:space="preserve">Network level architecture for </w:t>
       </w:r>
       <w:r>
@@ -6175,6 +6201,7 @@
         </w:numPr>
       </w:pPr>
       <w:r>
+        <w:lastRenderedPageBreak/>
         <w:t>Will cross Internet traffic be allowed or will the traffic be routed through on-premises network using secure revers</w:t>
       </w:r>
       <w:r>
@@ -6188,61 +6215,133 @@
       <w:pPr>
         <w:pStyle w:val="Heading1Numbered"/>
       </w:pPr>
-      <w:bookmarkStart w:id="7" w:name="_Toc420418570"/>
+      <w:bookmarkStart w:id="8" w:name="_Toc420418570"/>
       <w:r>
         <w:t>General Architecture</w:t>
       </w:r>
-      <w:bookmarkEnd w:id="7"/>
+      <w:bookmarkEnd w:id="8"/>
     </w:p>
     <w:p>
       <w:pPr>
         <w:pStyle w:val="Heading2Numbered"/>
       </w:pPr>
-      <w:bookmarkStart w:id="8" w:name="_Toc420418571"/>
+      <w:bookmarkStart w:id="9" w:name="_Toc420418571"/>
       <w:r>
         <w:t>Network design</w:t>
       </w:r>
-      <w:bookmarkEnd w:id="8"/>
-    </w:p>
-    <w:p>
-      <w:r>
-        <w:t xml:space="preserve">Network design principles has direct impact on the app model hosting decision. In higher level there are two main approaches, with multiple variations. Users are either routed to the </w:t>
+      <w:bookmarkEnd w:id="9"/>
+    </w:p>
+    <w:p>
+      <w:r>
+        <w:t xml:space="preserve">Network design principles has direct impact on the app model hosting decision. </w:t>
+      </w:r>
+      <w:r>
+        <w:t>At a high level,</w:t>
+      </w:r>
+      <w:r>
+        <w:t xml:space="preserve"> there are two main approaches, with multiple variations. </w:t>
+      </w:r>
+      <w:r>
+        <w:t>N</w:t>
+      </w:r>
+      <w:r>
+        <w:t>etwork traffic</w:t>
+      </w:r>
+      <w:r>
+        <w:t xml:space="preserve"> </w:t>
+      </w:r>
+      <w:r>
+        <w:t>to the Office 365 platform travels either</w:t>
+      </w:r>
+      <w:r>
+        <w:t xml:space="preserve"> cross </w:t>
+      </w:r>
+      <w:r>
+        <w:t>i</w:t>
+      </w:r>
+      <w:r>
+        <w:t xml:space="preserve">nternet or through MPLS link with corporate network. </w:t>
+      </w:r>
+    </w:p>
+    <w:p>
+      <w:r>
+        <w:t>The cross internet design is the preferred approach in order to gain maximum value f</w:t>
+      </w:r>
+      <w:r>
+        <w:t>r</w:t>
+      </w:r>
+      <w:r>
+        <w:t>om</w:t>
+      </w:r>
+      <w:r>
+        <w:t xml:space="preserve"> the </w:t>
+      </w:r>
+      <w:r>
+        <w:t xml:space="preserve">Office 365 </w:t>
+      </w:r>
+      <w:r>
+        <w:t>service. This will ensure that also different devices can access services and information hosted in the Office 365 platform</w:t>
+      </w:r>
+      <w:r>
+        <w:t xml:space="preserve"> while they are not on the corporate network</w:t>
+      </w:r>
+      <w:r>
+        <w:t>.</w:t>
+      </w:r>
+    </w:p>
+    <w:p/>
+    <w:p>
+      <w:pPr>
+        <w:pStyle w:val="Heading3Numbered"/>
+      </w:pPr>
+      <w:bookmarkStart w:id="10" w:name="_Toc420418572"/>
+      <w:r>
+        <w:t xml:space="preserve">Network routing for </w:t>
       </w:r>
       <w:r>
         <w:t>Office 365</w:t>
       </w:r>
-      <w:r>
-        <w:t xml:space="preserve"> platform cross Internet or through MPLS link with corporate network. </w:t>
-      </w:r>
-    </w:p>
-    <w:p>
-      <w:r>
-        <w:t>Recommendation is to use the cross internet design model to gain maximum value for the service. This will ensure that also different devices which might not be in the corporate network can also access services and information hosted in the Office 365 platform.</w:t>
-      </w:r>
-    </w:p>
-    <w:p/>
-    <w:p>
-      <w:pPr>
-        <w:pStyle w:val="Heading3Numbered"/>
-      </w:pPr>
-      <w:bookmarkStart w:id="9" w:name="_Toc420418572"/>
-      <w:r>
-        <w:t xml:space="preserve">Network routing for </w:t>
-      </w:r>
-      <w:r>
-        <w:t>Office 365</w:t>
-      </w:r>
-      <w:bookmarkEnd w:id="9"/>
-    </w:p>
-    <w:p>
-      <w:r>
-        <w:t xml:space="preserve">Since the app model customizations are required to be exposed for partners and </w:t>
-      </w:r>
-      <w:r>
-        <w:t xml:space="preserve">also </w:t>
-      </w:r>
-      <w:r>
-        <w:t xml:space="preserve">for roaming internal users, there are network level changes required for each of the specific provider hosted apps, which are planned to be used in the </w:t>
+      <w:bookmarkEnd w:id="10"/>
+    </w:p>
+    <w:p>
+      <w:r>
+        <w:t>Contoso require</w:t>
+      </w:r>
+      <w:r>
+        <w:t xml:space="preserve"> that</w:t>
+      </w:r>
+      <w:r>
+        <w:t xml:space="preserve"> </w:t>
+      </w:r>
+      <w:r>
+        <w:t>the App M</w:t>
+      </w:r>
+      <w:r>
+        <w:t xml:space="preserve">odel customizations </w:t>
+      </w:r>
+      <w:r>
+        <w:t xml:space="preserve">are available to </w:t>
+      </w:r>
+      <w:r>
+        <w:t>partners and roaming internal users</w:t>
+      </w:r>
+      <w:r>
+        <w:t>. As such,</w:t>
+      </w:r>
+      <w:r>
+        <w:t xml:space="preserve"> there are network level changes required for each of the </w:t>
+      </w:r>
+      <w:r>
+        <w:t>planned</w:t>
+      </w:r>
+      <w:r>
+        <w:t xml:space="preserve"> provider hosted apps </w:t>
+      </w:r>
+      <w:r>
+        <w:t>for</w:t>
+      </w:r>
+      <w:r>
+        <w:t xml:space="preserve"> the </w:t>
       </w:r>
       <w:r>
         <w:t>Office 365</w:t>
@@ -6436,13 +6535,16 @@
     <w:p/>
     <w:p>
       <w:r>
-        <w:t xml:space="preserve">This model has some functional and operational challenges, which should be considered when hosting decision is done for the </w:t>
-      </w:r>
-      <w:r>
-        <w:t>Office 365</w:t>
-      </w:r>
-      <w:r>
-        <w:t xml:space="preserve"> platform.</w:t>
+        <w:t xml:space="preserve">When making the hosting decision for the Office 365 platform there </w:t>
+      </w:r>
+      <w:r>
+        <w:t>functional and operational challenges</w:t>
+      </w:r>
+      <w:r>
+        <w:t xml:space="preserve"> of this model to be considered</w:t>
+      </w:r>
+      <w:r>
+        <w:t>.</w:t>
       </w:r>
     </w:p>
     <w:p>
@@ -6467,14 +6569,32 @@
       </w:pPr>
       <w:r>
         <w:lastRenderedPageBreak/>
-        <w:t>Native apps from different platforms (IPad, Android, Windows Phone) cannot access the services and content in the Office 365, since they do not support network routing cross secure revers proxies.</w:t>
+        <w:t xml:space="preserve">Native apps from different platforms (IPad, Android, </w:t>
+      </w:r>
+      <w:r>
+        <w:t>and Windows</w:t>
+      </w:r>
+      <w:r>
+        <w:t xml:space="preserve"> Phone) cannot access the services and content in the Office 365, since they do not support network routing </w:t>
+      </w:r>
+      <w:r>
+        <w:t>a</w:t>
+      </w:r>
+      <w:r>
+        <w:t>cross secure revers</w:t>
+      </w:r>
+      <w:r>
+        <w:t>e</w:t>
+      </w:r>
+      <w:r>
+        <w:t xml:space="preserve"> proxies.</w:t>
       </w:r>
     </w:p>
     <w:p>
       <w:pPr>
         <w:pStyle w:val="Heading3Numbered"/>
       </w:pPr>
-      <w:bookmarkStart w:id="10" w:name="_Toc420418573"/>
+      <w:bookmarkStart w:id="11" w:name="_Toc420418573"/>
       <w:r>
         <w:t>Cross Internet</w:t>
       </w:r>
@@ -6484,11 +6604,56 @@
       <w:r>
         <w:t>Office 365</w:t>
       </w:r>
-      <w:bookmarkEnd w:id="10"/>
-    </w:p>
-    <w:p>
-      <w:r>
-        <w:t>This is the recommended option where the traffic is routed cross internet to Office 365. This provides the most flexible environment for difference devices, regardless of their location, meaning that all the native apps and services are fully supported with any device. Model also ensures the recommended way to utilize Microsoft Azure as the hosting platform for provider hosted apps without any additional complexity. This means that customers can take advantage of the Platform-as-a-Services capabilities without any additional overhead of managing actual virtual machines.</w:t>
+      <w:bookmarkEnd w:id="11"/>
+    </w:p>
+    <w:p>
+      <w:r>
+        <w:t xml:space="preserve">This is the recommended </w:t>
+      </w:r>
+      <w:r>
+        <w:t xml:space="preserve">approach. Routing of network </w:t>
+      </w:r>
+      <w:r>
+        <w:t xml:space="preserve">traffic </w:t>
+      </w:r>
+      <w:r>
+        <w:t xml:space="preserve">to Office 365 goes </w:t>
+      </w:r>
+      <w:r>
+        <w:t>a</w:t>
+      </w:r>
+      <w:r>
+        <w:t xml:space="preserve">cross </w:t>
+      </w:r>
+      <w:r>
+        <w:t xml:space="preserve">the </w:t>
+      </w:r>
+      <w:r>
+        <w:t>internet. This provides the most flexible environment for difference device</w:t>
+      </w:r>
+      <w:r>
+        <w:t>s, regardless of their location.</w:t>
+      </w:r>
+      <w:r>
+        <w:t xml:space="preserve"> </w:t>
+      </w:r>
+      <w:r>
+        <w:t xml:space="preserve">This ensures full support for </w:t>
+      </w:r>
+      <w:r>
+        <w:t xml:space="preserve">all the native apps and services </w:t>
+      </w:r>
+      <w:r>
+        <w:t>on any device</w:t>
+      </w:r>
+      <w:r>
+        <w:t xml:space="preserve">. Model also ensures the recommended way to utilize Microsoft Azure as the hosting platform for </w:t>
+      </w:r>
+      <w:r>
+        <w:t>provider-hosted</w:t>
+      </w:r>
+      <w:r>
+        <w:t xml:space="preserve"> apps without any additional complexity. This means that customers can take advantage of the Platform-as-a-Services capabilities without any additional overhead of managing actual virtual machines.</w:t>
       </w:r>
     </w:p>
     <w:p>
@@ -6499,7 +6664,13 @@
         <w:t>Contoso</w:t>
       </w:r>
       <w:r>
-        <w:t>, FAAS will be used to as the authentication provider for the Office 365.</w:t>
+        <w:t xml:space="preserve">, </w:t>
+      </w:r>
+      <w:r>
+        <w:t>ADFS</w:t>
+      </w:r>
+      <w:r>
+        <w:t xml:space="preserve"> will be the authentication provider for the Office 365.</w:t>
       </w:r>
     </w:p>
     <w:p>
@@ -6568,7 +6739,19 @@
         </w:numPr>
       </w:pPr>
       <w:r>
-        <w:t>Traffic from users in the corporate network is routed directly over the Internet towards the Office 365. All requests are authenticated using ADFS (or other identity provider) to secure the traffic</w:t>
+        <w:t xml:space="preserve">Traffic from users in the corporate network </w:t>
+      </w:r>
+      <w:r>
+        <w:t>travels</w:t>
+      </w:r>
+      <w:r>
+        <w:t xml:space="preserve"> directly over the Internet </w:t>
+      </w:r>
+      <w:r>
+        <w:t xml:space="preserve">to </w:t>
+      </w:r>
+      <w:r>
+        <w:t>Office 365. All requests are authenticated using ADFS (or other identity provider) to secure the traffic</w:t>
       </w:r>
     </w:p>
     <w:p>
@@ -6593,16 +6776,34 @@
       </w:pPr>
       <w:r>
         <w:lastRenderedPageBreak/>
-        <w:t>Provider hosted environment in Microsoft Azure PaaS platform for difference apps and other customizations</w:t>
-      </w:r>
-      <w:r>
-        <w:t>. Access is commonly secu</w:t>
+        <w:t>Provider hosted environment in Microsoft Az</w:t>
+      </w:r>
+      <w:r>
+        <w:t>ure PaaS platform for different</w:t>
+      </w:r>
+      <w:r>
+        <w:t xml:space="preserve"> apps and other customizations</w:t>
+      </w:r>
+      <w:r>
+        <w:t xml:space="preserve">. </w:t>
+      </w:r>
+      <w:r>
+        <w:t xml:space="preserve">OAuth tokens from Office 365 will </w:t>
+      </w:r>
+      <w:r>
+        <w:t>secu</w:t>
       </w:r>
       <w:r>
         <w:t>r</w:t>
       </w:r>
       <w:r>
-        <w:t xml:space="preserve">ed with the oAuth tokens from the Office 365 side. </w:t>
+        <w:t xml:space="preserve">e </w:t>
+      </w:r>
+      <w:r>
+        <w:t>access between systems</w:t>
+      </w:r>
+      <w:r>
+        <w:t xml:space="preserve">. </w:t>
       </w:r>
     </w:p>
     <w:p>
@@ -6632,7 +6833,13 @@
         <w:t>directly</w:t>
       </w:r>
       <w:r>
-        <w:t xml:space="preserve"> in the cloud. Authentication and authorization will by default happen using the oAuth tokens.</w:t>
+        <w:t xml:space="preserve"> in the cloud. Authentication and authorization wi</w:t>
+      </w:r>
+      <w:r>
+        <w:t>ll by default happen using the O</w:t>
+      </w:r>
+      <w:r>
+        <w:t>Auth tokens.</w:t>
       </w:r>
     </w:p>
     <w:p/>
@@ -6640,7 +6847,7 @@
       <w:pPr>
         <w:pStyle w:val="Heading3Numbered"/>
       </w:pPr>
-      <w:bookmarkStart w:id="11" w:name="_Toc420418574"/>
+      <w:bookmarkStart w:id="12" w:name="_Toc420418574"/>
       <w:r>
         <w:t>Selective Internet Access</w:t>
       </w:r>
@@ -6650,14 +6857,23 @@
       <w:r>
         <w:t>Office 365</w:t>
       </w:r>
-      <w:bookmarkEnd w:id="11"/>
-    </w:p>
-    <w:p>
+      <w:bookmarkEnd w:id="12"/>
+    </w:p>
+    <w:p>
+      <w:r>
+        <w:t xml:space="preserve">It is possible to block cross Internet access to the </w:t>
+      </w:r>
       <w:r>
         <w:t>Office 365</w:t>
       </w:r>
       <w:r>
-        <w:t xml:space="preserve"> platform can be also secured from cross Internet access, if that is needed due company policies. This option will however influence negatively on supported capabilities in the platform. Model would for example block any native app access from different devices to the services and documents stored in Office 365 platform.</w:t>
+        <w:t xml:space="preserve"> platform, if needed due company policies. This option will however influence negatively on supported capabilities in the platform. </w:t>
+      </w:r>
+      <w:r>
+        <w:t>This m</w:t>
+      </w:r>
+      <w:r>
+        <w:t>odel would for example block any native app access from different devices to the services and documents stored in Office 365 platform.</w:t>
       </w:r>
     </w:p>
     <w:p/>
@@ -6775,7 +6991,19 @@
       </w:pPr>
       <w:r>
         <w:lastRenderedPageBreak/>
-        <w:t>All Azure traffic is routed using point to point VPN or by using ExpressRoute. This capability however is only supported for limited set of functionalities in Azure platform, which will limit the capabilities in the app platform</w:t>
+        <w:t xml:space="preserve">All Azure traffic </w:t>
+      </w:r>
+      <w:r>
+        <w:t>uses a</w:t>
+      </w:r>
+      <w:r>
+        <w:t xml:space="preserve"> </w:t>
+      </w:r>
+      <w:r>
+        <w:t>point-to-point</w:t>
+      </w:r>
+      <w:r>
+        <w:t xml:space="preserve"> VPN or ExpressRoute. This capability however is only supported for limited set of functionalities in Azure platform, which will limit the capabilities in the app platform</w:t>
       </w:r>
     </w:p>
     <w:p>
@@ -6793,13 +7021,31 @@
         <w:t xml:space="preserve"> is </w:t>
       </w:r>
       <w:r>
-        <w:t xml:space="preserve">by default no </w:t>
+        <w:t>by default</w:t>
+      </w:r>
+      <w:r>
+        <w:t>,</w:t>
+      </w:r>
+      <w:r>
+        <w:t xml:space="preserve"> no </w:t>
       </w:r>
       <w:r>
         <w:t xml:space="preserve">direct access from the Azure to </w:t>
       </w:r>
       <w:r>
-        <w:t>Office 365. This traffic is either routed from the Azure through on-premises network or by using selective Internet traffic between Azure and Office 365. This selective internet traffic option between Office 365 and Azure is only supported for limited set of capabilities in the Azure.</w:t>
+        <w:t xml:space="preserve">Office 365. This traffic from Azure </w:t>
+      </w:r>
+      <w:r>
+        <w:t xml:space="preserve">goes via the </w:t>
+      </w:r>
+      <w:r>
+        <w:t>on-premises network or by using selective Internet traffic between Azure and Office 365.</w:t>
+      </w:r>
+      <w:r>
+        <w:t xml:space="preserve"> There is support for a limited set of Azure capabilities when using the selective internet traffic option between Office 365 and Azure</w:t>
+      </w:r>
+      <w:r>
+        <w:t>.</w:t>
       </w:r>
     </w:p>
     <w:p>
@@ -6811,7 +7057,7 @@
       <w:pPr>
         <w:pStyle w:val="Heading2Numbered"/>
       </w:pPr>
-      <w:bookmarkStart w:id="12" w:name="_Toc420418575"/>
+      <w:bookmarkStart w:id="13" w:name="_Toc420418575"/>
       <w:r>
         <w:t>Provider h</w:t>
       </w:r>
@@ -6821,26 +7067,89 @@
       <w:r>
         <w:t>options</w:t>
       </w:r>
-      <w:bookmarkEnd w:id="12"/>
-    </w:p>
-    <w:p>
-      <w:r>
-        <w:t xml:space="preserve">Chosen hosting platform is highly dependent on the network security polices and if the cross Internet traffic is enabled or not. We strongly recommend to use Azure as the default options for hosting platform. All future development effort and samples will be more towards the Azure based implementation, rather than on-premises. </w:t>
+      <w:bookmarkEnd w:id="13"/>
+    </w:p>
+    <w:p>
+      <w:r>
+        <w:t>The c</w:t>
+      </w:r>
+      <w:r>
+        <w:t xml:space="preserve">hosen hosting platform is highly dependent on the network security polices and if the cross Internet traffic is enabled or not. We strongly recommend Azure </w:t>
+      </w:r>
+      <w:r>
+        <w:t xml:space="preserve">be used </w:t>
+      </w:r>
+      <w:r>
+        <w:t>as the default options for hosting platform. All future development effort and samples</w:t>
+      </w:r>
+      <w:r>
+        <w:t xml:space="preserve"> from Microsoft</w:t>
+      </w:r>
+      <w:r>
+        <w:t xml:space="preserve"> will be </w:t>
+      </w:r>
+      <w:r>
+        <w:t>biased</w:t>
+      </w:r>
+      <w:r>
+        <w:t xml:space="preserve"> towards the Azure based implementation, rather than on-premises. </w:t>
       </w:r>
     </w:p>
     <w:p>
       <w:pPr>
         <w:pStyle w:val="Heading3Numbered"/>
       </w:pPr>
-      <w:bookmarkStart w:id="13" w:name="_Toc420418576"/>
+      <w:bookmarkStart w:id="14" w:name="_Toc420418576"/>
       <w:r>
         <w:t>On premises app hosting</w:t>
       </w:r>
-      <w:bookmarkEnd w:id="13"/>
-    </w:p>
-    <w:p>
-      <w:r>
-        <w:t xml:space="preserve">On-premises hosting is needed if cross Internet access to Office 365 is not allowed. These services can be also hosted in some IAAS provider as long as the machines are either explicitly part of the corporate network or there is existing routing to Office 365 from the servers. </w:t>
+      <w:bookmarkEnd w:id="14"/>
+    </w:p>
+    <w:p>
+      <w:r>
+        <w:t>I</w:t>
+      </w:r>
+      <w:r>
+        <w:t>f</w:t>
+      </w:r>
+      <w:r>
+        <w:t xml:space="preserve"> corporate policy prevents</w:t>
+      </w:r>
+      <w:r>
+        <w:t xml:space="preserve"> cross Internet access to Office 365 </w:t>
+      </w:r>
+      <w:r>
+        <w:t>o</w:t>
+      </w:r>
+      <w:r>
+        <w:t>n-</w:t>
+      </w:r>
+      <w:r>
+        <w:t xml:space="preserve">premises hosting </w:t>
+      </w:r>
+      <w:r>
+        <w:t>is required</w:t>
+      </w:r>
+      <w:r>
+        <w:t xml:space="preserve">. </w:t>
+      </w:r>
+      <w:r>
+        <w:t>Contoso can host t</w:t>
+      </w:r>
+      <w:r>
+        <w:t xml:space="preserve">hese services </w:t>
+      </w:r>
+      <w:r>
+        <w:t xml:space="preserve">using an </w:t>
+      </w:r>
+      <w:r>
+        <w:t>IAAS provider as long as the machines are either explicitly part of th</w:t>
+      </w:r>
+      <w:r>
+        <w:t>e corporate network or there is</w:t>
+      </w:r>
+      <w:r>
+        <w:t xml:space="preserve"> routing to Office 365 from the servers. </w:t>
       </w:r>
     </w:p>
     <w:p/>
@@ -6848,18 +7157,24 @@
       <w:pPr>
         <w:pStyle w:val="Heading3Numbered"/>
       </w:pPr>
-      <w:bookmarkStart w:id="14" w:name="_Toc420418577"/>
+      <w:bookmarkStart w:id="15" w:name="_Toc420418577"/>
       <w:r>
         <w:t>Azure app hosting</w:t>
       </w:r>
-      <w:bookmarkEnd w:id="14"/>
+      <w:bookmarkEnd w:id="15"/>
     </w:p>
     <w:p>
       <w:r>
         <w:t>Following table shows the current options related on the Azure based hosting</w:t>
       </w:r>
       <w:r>
-        <w:t xml:space="preserve"> and the dependency between different capabilities on the network level configuration. It’s important to notice that the default provider hosted app model in Azure would be using the Azure Web Sites option.</w:t>
+        <w:t xml:space="preserve"> and the dependency between different capabilities on the network level configuration. </w:t>
+      </w:r>
+      <w:r>
+        <w:t>It is</w:t>
+      </w:r>
+      <w:r>
+        <w:t xml:space="preserve"> important to notice that the default provider hosted app model in Azure would be using the Azure Web Sites option.</w:t>
       </w:r>
     </w:p>
     <w:tbl>
@@ -7117,27 +7432,36 @@
     <w:p>
       <w:r>
         <w:lastRenderedPageBreak/>
-        <w:t>Azure web sites not have static IP addresses for outbound traffic</w:t>
-      </w:r>
-      <w:r>
-        <w:t xml:space="preserve"> which is making them not to be the proper option in case of Selective Internet access</w:t>
-      </w:r>
-      <w:r>
-        <w:t>. The addresses are coming from a pool of addresses. Selective internet access would mean whitelisting the whole range and thus also allowing other Azure web sites to reach SharePoint</w:t>
+        <w:t>In case of Selective Internet access,</w:t>
+      </w:r>
+      <w:r>
+        <w:t xml:space="preserve"> </w:t>
+      </w:r>
+      <w:r>
+        <w:t>Azure Web S</w:t>
+      </w:r>
+      <w:r>
+        <w:t xml:space="preserve">ites </w:t>
+      </w:r>
+      <w:r>
+        <w:t xml:space="preserve">are not a viable option, as they do </w:t>
+      </w:r>
+      <w:r>
+        <w:t>not have static IP addresses for outbound traffic. The addresses are coming from a pool of addresses. Selective internet access would mean whitelisting the whole range and thus also allowing other Azure web sites to reach SharePoint</w:t>
       </w:r>
     </w:p>
     <w:p>
       <w:pPr>
         <w:pStyle w:val="Heading2Numbered"/>
       </w:pPr>
-      <w:bookmarkStart w:id="15" w:name="_Toc420418578"/>
+      <w:bookmarkStart w:id="16" w:name="_Toc420418578"/>
       <w:r>
         <w:t xml:space="preserve">SAML </w:t>
       </w:r>
       <w:r>
         <w:t>and external access</w:t>
       </w:r>
-      <w:bookmarkEnd w:id="15"/>
+      <w:bookmarkEnd w:id="16"/>
     </w:p>
     <w:p>
       <w:r>
@@ -7156,13 +7480,10 @@
         <w:t>Office 365</w:t>
       </w:r>
       <w:r>
-        <w:t xml:space="preserve"> platform. Currently there are significant amount of full trust code customizations to enable external partner access. These customizations will be replaced with out of the box capabilities that will be introduced to the </w:t>
-      </w:r>
-      <w:r>
-        <w:t>Office 365</w:t>
-      </w:r>
-      <w:r>
-        <w:t xml:space="preserve"> platform.</w:t>
+        <w:t xml:space="preserve"> platform. Currently there are significant amount of full trust code customizations to enable external partner access.</w:t>
+      </w:r>
+      <w:r>
+        <w:t xml:space="preserve"> This Office 365 platform provides out of the box capabilities to replace these customizations.</w:t>
       </w:r>
     </w:p>
     <w:p>
@@ -7170,27 +7491,75 @@
         <w:t>It is important to notice that each user who is accessing SharePoint Online services will need to have Azure active directory identity. On top of this identity management, we can also use specific claims for setting permissions in the service.</w:t>
       </w:r>
       <w:r>
-        <w:t xml:space="preserve"> Whenever the user has been authenticated, actual customizations will work seamlessly regardless on how the user was authenticated.</w:t>
-      </w:r>
-    </w:p>
-    <w:p>
-      <w:r>
-        <w:t>Different options introduced in following chapters can be combined for different scenarios.</w:t>
+        <w:t xml:space="preserve"> Whenever the user </w:t>
+      </w:r>
+      <w:r>
+        <w:t>is</w:t>
+      </w:r>
+      <w:r>
+        <w:t xml:space="preserve"> authenticated, actual customizations wi</w:t>
+      </w:r>
+      <w:r>
+        <w:t>ll work seamlessly regardless of</w:t>
+      </w:r>
+      <w:r>
+        <w:t xml:space="preserve"> </w:t>
+      </w:r>
+      <w:r>
+        <w:t>authentication mechanism used</w:t>
+      </w:r>
+      <w:r>
+        <w:t>.</w:t>
+      </w:r>
+    </w:p>
+    <w:p>
+      <w:r>
+        <w:t>In different scenarios, it is appropriate to use d</w:t>
+      </w:r>
+      <w:r>
+        <w:t xml:space="preserve">ifferent </w:t>
+      </w:r>
+      <w:r>
+        <w:t xml:space="preserve">combinations of </w:t>
+      </w:r>
+      <w:r>
+        <w:t>options</w:t>
+      </w:r>
+      <w:r>
+        <w:t xml:space="preserve"> as introduced </w:t>
+      </w:r>
+      <w:r>
+        <w:t xml:space="preserve">in </w:t>
+      </w:r>
+      <w:r>
+        <w:t xml:space="preserve">the </w:t>
+      </w:r>
+      <w:r>
+        <w:t xml:space="preserve">following </w:t>
+      </w:r>
+      <w:r>
+        <w:t>sections.</w:t>
       </w:r>
     </w:p>
     <w:p>
       <w:pPr>
         <w:pStyle w:val="Heading3Numbered"/>
       </w:pPr>
-      <w:bookmarkStart w:id="16" w:name="_Toc420418579"/>
+      <w:bookmarkStart w:id="17" w:name="_Toc420418579"/>
       <w:r>
         <w:t>Claims to groups</w:t>
       </w:r>
-      <w:bookmarkEnd w:id="16"/>
-    </w:p>
-    <w:p>
-      <w:r>
-        <w:t>This is already existing model where the different claims in 3</w:t>
+      <w:bookmarkEnd w:id="17"/>
+    </w:p>
+    <w:p>
+      <w:r>
+        <w:t xml:space="preserve">This is </w:t>
+      </w:r>
+      <w:r>
+        <w:t xml:space="preserve">an </w:t>
+      </w:r>
+      <w:r>
+        <w:t>already existing model where the different claims in 3</w:t>
       </w:r>
       <w:r>
         <w:rPr>
@@ -7199,15 +7568,36 @@
         <w:t>rd</w:t>
       </w:r>
       <w:r>
-        <w:t xml:space="preserve"> partly identity system are being used to created security groups to Azure Active Directory and the partner identity is being assigned to these groups. </w:t>
-      </w:r>
-      <w:r>
-        <w:t xml:space="preserve">These partner identities have to be created as identities to the on-premises AD or directly to Azure AD. </w:t>
-      </w:r>
-    </w:p>
-    <w:p>
-      <w:r>
-        <w:t>Advantages of this transformation is that the AD groups can be used to manage permissions without any changes in the SharePoint online. This means that the groups will be available for assigning permissions in the native SharePoint site permission management. Challenge of this option is however that the replication of changes performed in the 3</w:t>
+        <w:t xml:space="preserve"> partly identity system are being used to create security groups </w:t>
+      </w:r>
+      <w:r>
+        <w:t>within</w:t>
+      </w:r>
+      <w:r>
+        <w:t xml:space="preserve"> Azure Active Directory and the partner identity is being assigned to these groups. </w:t>
+      </w:r>
+      <w:r>
+        <w:t>In this scenario, Contoso will create t</w:t>
+      </w:r>
+      <w:r>
+        <w:t xml:space="preserve">hese partner identities </w:t>
+      </w:r>
+      <w:r>
+        <w:t xml:space="preserve">as identities </w:t>
+      </w:r>
+      <w:r>
+        <w:t xml:space="preserve">within the on-premises AD or Azure AD. </w:t>
+      </w:r>
+    </w:p>
+    <w:p>
+      <w:r>
+        <w:t>Advantages of this transformation is</w:t>
+      </w:r>
+      <w:r>
+        <w:t xml:space="preserve"> management of permissions via </w:t>
+      </w:r>
+      <w:r>
+        <w:t>AD groups without any changes in the SharePoint online. This means that the groups will be available for assigning permissions in the native SharePoint site permission management. Challenge of this option is however that the replication of changes performed in the 3</w:t>
       </w:r>
       <w:r>
         <w:rPr>
@@ -7221,7 +7611,19 @@
     </w:p>
     <w:p>
       <w:r>
-        <w:t>This pattern has not been verified and is assuming that FIM or a custom synchronization engine can dynamically create groups to the Azure platform as needed.</w:t>
+        <w:t xml:space="preserve">This pattern </w:t>
+      </w:r>
+      <w:r>
+        <w:t>is un</w:t>
+      </w:r>
+      <w:r>
+        <w:t xml:space="preserve">verified and </w:t>
+      </w:r>
+      <w:r>
+        <w:t>assumes</w:t>
+      </w:r>
+      <w:r>
+        <w:t xml:space="preserve"> that FIM or a custom synchronization engine can dynamically create groups to the Azure platform as needed.</w:t>
       </w:r>
     </w:p>
     <w:p>
@@ -7382,11 +7784,11 @@
       <w:pPr>
         <w:pStyle w:val="Heading3Numbered"/>
       </w:pPr>
-      <w:bookmarkStart w:id="17" w:name="_Toc420418580"/>
+      <w:bookmarkStart w:id="18" w:name="_Toc420418580"/>
       <w:r>
         <w:t>Pass through claims</w:t>
       </w:r>
-      <w:bookmarkEnd w:id="17"/>
+      <w:bookmarkEnd w:id="18"/>
     </w:p>
     <w:p>
       <w:r>
@@ -7402,17 +7804,68 @@
         <w:t>using</w:t>
       </w:r>
       <w:r>
-        <w:t xml:space="preserve"> specific claims. These claims can be configured in the SharePoint online side and they are exposed as resolved identities through people picker. </w:t>
-      </w:r>
-    </w:p>
-    <w:p>
-      <w:r>
-        <w:t>When users are authenticating towards Office 365, they can be given access to specific resources based on claim which is augmented to user session. User does not need to have identity in the customer Azure AD to be able to gain access to assets.</w:t>
-      </w:r>
-    </w:p>
-    <w:p>
-      <w:r>
-        <w:t>Scenarios where this approach could be taken</w:t>
+        <w:t xml:space="preserve"> specific claims. </w:t>
+      </w:r>
+      <w:r>
+        <w:t>Configure</w:t>
+      </w:r>
+      <w:r>
+        <w:t xml:space="preserve"> SharePoint online</w:t>
+      </w:r>
+      <w:r>
+        <w:t xml:space="preserve"> with t</w:t>
+      </w:r>
+      <w:r>
+        <w:t xml:space="preserve">hese claims can be side and </w:t>
+      </w:r>
+      <w:r>
+        <w:t xml:space="preserve">then </w:t>
+      </w:r>
+      <w:r>
+        <w:t xml:space="preserve">they are exposed as resolved identities through people picker. </w:t>
+      </w:r>
+    </w:p>
+    <w:p>
+      <w:r>
+        <w:t xml:space="preserve">When users are authenticating </w:t>
+      </w:r>
+      <w:r>
+        <w:t>against</w:t>
+      </w:r>
+      <w:r>
+        <w:t xml:space="preserve"> Office 365, they </w:t>
+      </w:r>
+      <w:r>
+        <w:t>receive</w:t>
+      </w:r>
+      <w:r>
+        <w:t xml:space="preserve"> access to specific resources based on</w:t>
+      </w:r>
+      <w:r>
+        <w:t xml:space="preserve"> the</w:t>
+      </w:r>
+      <w:r>
+        <w:t xml:space="preserve"> claim</w:t>
+      </w:r>
+      <w:r>
+        <w:t>s</w:t>
+      </w:r>
+      <w:r>
+        <w:t xml:space="preserve"> </w:t>
+      </w:r>
+      <w:r>
+        <w:t>assigned to the user</w:t>
+      </w:r>
+      <w:r>
+        <w:t>. User does not need to have identity in the customer Azure AD to be able to gain access to assets.</w:t>
+      </w:r>
+    </w:p>
+    <w:p>
+      <w:r>
+        <w:t xml:space="preserve">Scenarios where this approach </w:t>
+      </w:r>
+      <w:r>
+        <w:t>is applicable</w:t>
       </w:r>
       <w:r>
         <w:t>:</w:t>
@@ -7548,15 +8001,39 @@
       <w:pPr>
         <w:pStyle w:val="Heading3Numbered"/>
       </w:pPr>
-      <w:bookmarkStart w:id="18" w:name="_Toc420418581"/>
+      <w:bookmarkStart w:id="19" w:name="_Toc420418581"/>
       <w:r>
         <w:t>Business to business groups</w:t>
       </w:r>
-      <w:bookmarkEnd w:id="18"/>
-    </w:p>
-    <w:p>
-      <w:r>
-        <w:t>This model gives opportunity to assign group based access to the SharePoint online assets by using groups from other companies Azure AD. This gives opportunity to directly assign permissions using existing groups and authorization from partner Azure AD. Trust can be specifically established with the customer and partner companies.</w:t>
+      <w:bookmarkEnd w:id="19"/>
+    </w:p>
+    <w:p>
+      <w:r>
+        <w:t>This model gives opportunity to assign group based access to the SharePoint online assets by using groups from other companies Azure AD. This gives</w:t>
+      </w:r>
+      <w:r>
+        <w:t xml:space="preserve"> the</w:t>
+      </w:r>
+      <w:r>
+        <w:t xml:space="preserve"> opportunity to assign permissions </w:t>
+      </w:r>
+      <w:r>
+        <w:t xml:space="preserve">directly </w:t>
+      </w:r>
+      <w:r>
+        <w:t>using existing groups and authorization from partner Azure AD</w:t>
+      </w:r>
+      <w:r>
+        <w:t xml:space="preserve">. </w:t>
+      </w:r>
+      <w:r>
+        <w:t>Trust with the customer and partner companies</w:t>
+      </w:r>
+      <w:r>
+        <w:t xml:space="preserve"> is required</w:t>
+      </w:r>
+      <w:r>
+        <w:t>.</w:t>
       </w:r>
     </w:p>
     <w:p>
@@ -7697,21 +8174,21 @@
       <w:pPr>
         <w:pStyle w:val="Heading1Numbered"/>
       </w:pPr>
-      <w:bookmarkStart w:id="19" w:name="_Toc420418582"/>
+      <w:bookmarkStart w:id="20" w:name="_Toc420418582"/>
       <w:r>
         <w:t>Solution transformation plan</w:t>
       </w:r>
-      <w:bookmarkEnd w:id="19"/>
+      <w:bookmarkEnd w:id="20"/>
     </w:p>
     <w:p>
       <w:pPr>
         <w:pStyle w:val="Heading2Numbered"/>
       </w:pPr>
-      <w:bookmarkStart w:id="20" w:name="_Toc420418585"/>
+      <w:bookmarkStart w:id="21" w:name="_Toc420418585"/>
       <w:r>
         <w:t>Branding</w:t>
       </w:r>
-      <w:bookmarkEnd w:id="20"/>
+      <w:bookmarkEnd w:id="21"/>
     </w:p>
     <w:p>
       <w:pPr>
@@ -7740,18 +8217,48 @@
         <w:t>consistent</w:t>
       </w:r>
       <w:r>
-        <w:t xml:space="preserve"> branding using custom master page, which is applied to each site type when they are created. Currently implemented using feature stapling technique in farm scope, which cannot be achieved in the </w:t>
-      </w:r>
-      <w:r>
-        <w:t>Office 365</w:t>
-      </w:r>
-      <w:r>
-        <w:t xml:space="preserve"> platform.</w:t>
-      </w:r>
-    </w:p>
-    <w:p>
-      <w:r>
-        <w:t xml:space="preserve">Following picture shows the branding applied to normal team site. </w:t>
+        <w:t xml:space="preserve"> branding using custom master page, </w:t>
+      </w:r>
+      <w:r>
+        <w:t>applied</w:t>
+      </w:r>
+      <w:r>
+        <w:t xml:space="preserve"> </w:t>
+      </w:r>
+      <w:r>
+        <w:t xml:space="preserve">in </w:t>
+      </w:r>
+      <w:r>
+        <w:t xml:space="preserve">each site type </w:t>
+      </w:r>
+      <w:r>
+        <w:t>at creation</w:t>
+      </w:r>
+      <w:r>
+        <w:t>. Currently implemented using feature s</w:t>
+      </w:r>
+      <w:r>
+        <w:t>tapling technique in farm scope. Office 365</w:t>
+      </w:r>
+      <w:r>
+        <w:t xml:space="preserve"> </w:t>
+      </w:r>
+      <w:r>
+        <w:t xml:space="preserve">does not allow </w:t>
+      </w:r>
+      <w:r>
+        <w:t>this</w:t>
+      </w:r>
+      <w:r>
+        <w:t>.</w:t>
+      </w:r>
+    </w:p>
+    <w:p>
+      <w:r>
+        <w:t>The f</w:t>
+      </w:r>
+      <w:r>
+        <w:t xml:space="preserve">ollowing picture shows the branding applied to normal team site. </w:t>
       </w:r>
     </w:p>
     <w:p/>
@@ -7815,19 +8322,34 @@
     <w:p/>
     <w:p>
       <w:r>
-        <w:t xml:space="preserve">Implementation will be completely changed for the </w:t>
-      </w:r>
-      <w:r>
-        <w:t>Office 365</w:t>
-      </w:r>
-      <w:r>
-        <w:t xml:space="preserve"> platform to align with Office 365 recommendations. This means that the branding will not be applied </w:t>
+        <w:t>To align with Office 365 recommendations this implementation will be re-developed for the Office 365 platform.</w:t>
+      </w:r>
+      <w:r>
+        <w:t xml:space="preserve"> This means that the branding will not be applied </w:t>
       </w:r>
       <w:r>
         <w:t>using</w:t>
       </w:r>
       <w:r>
-        <w:t xml:space="preserve"> custom master page to avoid issues with future updates which would not be automatically applied to custom master pages. This will ensure that sites will receive any out of the box u</w:t>
+        <w:t xml:space="preserve"> custom master page</w:t>
+      </w:r>
+      <w:r>
+        <w:t xml:space="preserve">. This will </w:t>
+      </w:r>
+      <w:r>
+        <w:t xml:space="preserve">avoid issues with future </w:t>
+      </w:r>
+      <w:r>
+        <w:t xml:space="preserve">updates that affect </w:t>
+      </w:r>
+      <w:r>
+        <w:t xml:space="preserve">master </w:t>
+      </w:r>
+      <w:r>
+        <w:t>pages</w:t>
+      </w:r>
+      <w:r>
+        <w:t>. This will ensure that sites will receive any out of the box u</w:t>
       </w:r>
       <w:r>
         <w:t>pdates to the user interface automatically, which will reduce overall maintenance costs related on the branding elements and future updates.</w:t>
@@ -7835,7 +8357,7 @@
     </w:p>
     <w:p>
       <w:r>
-        <w:t>Implementation will be updated to be based on following elements</w:t>
+        <w:t>The branding implementation will use the following elements:</w:t>
       </w:r>
     </w:p>
     <w:p>
@@ -7882,21 +8404,48 @@
     </w:p>
     <w:p>
       <w:r>
-        <w:t>Following picture shows the specific UI level configurations which are being applied using JS injection technique.</w:t>
-      </w:r>
-    </w:p>
-    <w:p>
-      <w:r>
-        <w:t xml:space="preserve">As part of this redesign, the layout will also </w:t>
-      </w:r>
-      <w:r>
-        <w:t xml:space="preserve">be </w:t>
-      </w:r>
-      <w:r>
-        <w:t xml:space="preserve">changed to avoid issues with constantly evolving suite navigation. Actual design has not been </w:t>
-      </w:r>
-      <w:r>
-        <w:t>finalized</w:t>
+        <w:t>The f</w:t>
+      </w:r>
+      <w:r>
+        <w:t>ollowing picture shows the specific UI level configurations applied using JS injection technique.</w:t>
+      </w:r>
+    </w:p>
+    <w:p>
+      <w:r>
+        <w:t xml:space="preserve">As part of this redesign, </w:t>
+      </w:r>
+      <w:r>
+        <w:t xml:space="preserve">to avoid issues with constantly evolving suite navigation </w:t>
+      </w:r>
+      <w:r>
+        <w:t xml:space="preserve">the layout </w:t>
+      </w:r>
+      <w:r>
+        <w:t xml:space="preserve">was </w:t>
+      </w:r>
+      <w:r>
+        <w:t>changed</w:t>
+      </w:r>
+      <w:r>
+        <w:t>.</w:t>
+      </w:r>
+      <w:r>
+        <w:t xml:space="preserve"> </w:t>
+      </w:r>
+      <w:r>
+        <w:t>The a</w:t>
+      </w:r>
+      <w:r>
+        <w:t xml:space="preserve">ctual design </w:t>
+      </w:r>
+      <w:r>
+        <w:t>is</w:t>
+      </w:r>
+      <w:r>
+        <w:t xml:space="preserve"> not </w:t>
+      </w:r>
+      <w:r>
+        <w:t>yet final</w:t>
       </w:r>
       <w:r>
         <w:t xml:space="preserve">, </w:t>
@@ -7905,42 +8454,45 @@
         <w:t>but the t</w:t>
       </w:r>
       <w:r>
-        <w:t xml:space="preserve">op header navigation elements should not be placed inside of the suite navigation area, since that is consistent cross other Office 365 services. </w:t>
-      </w:r>
-    </w:p>
-    <w:p>
-      <w:r>
-        <w:t>A custom spcolor</w:t>
+        <w:t xml:space="preserve">op header navigation elements </w:t>
+      </w:r>
+      <w:r>
+        <w:t xml:space="preserve">and </w:t>
+      </w:r>
+      <w:r>
+        <w:t>suite navigation area</w:t>
+      </w:r>
+      <w:r>
+        <w:t xml:space="preserve"> are separate elements and are not to be nested. This is because the suite navigation area</w:t>
+      </w:r>
+      <w:r>
+        <w:t xml:space="preserve"> is consistent cross other Office 365 services. </w:t>
+      </w:r>
+    </w:p>
+    <w:p>
+      <w:r>
+        <w:t>Using the SP Color Tool create a</w:t>
+      </w:r>
+      <w:r>
+        <w:t xml:space="preserve"> custom spcolor</w:t>
       </w:r>
       <w:r>
         <w:t xml:space="preserve"> (also called theme)</w:t>
       </w:r>
       <w:r>
-        <w:t xml:space="preserve"> file will be </w:t>
-      </w:r>
-      <w:r>
-        <w:t>created using the SP Color Tool</w:t>
-      </w:r>
-      <w:r>
-        <w:t xml:space="preserve">. </w:t>
+        <w:t xml:space="preserve"> file. </w:t>
       </w:r>
       <w:r>
         <w:t>A</w:t>
       </w:r>
       <w:r>
-        <w:t xml:space="preserve"> new </w:t>
-      </w:r>
-      <w:r>
-        <w:t xml:space="preserve">item will created in the </w:t>
-      </w:r>
-      <w:r>
-        <w:t xml:space="preserve">Composed look </w:t>
-      </w:r>
-      <w:r>
-        <w:t>list</w:t>
-      </w:r>
-      <w:r>
-        <w:t xml:space="preserve"> which </w:t>
+        <w:t xml:space="preserve"> </w:t>
+      </w:r>
+      <w:r>
+        <w:t>new Composed L</w:t>
+      </w:r>
+      <w:r>
+        <w:t xml:space="preserve">ook </w:t>
       </w:r>
       <w:r>
         <w:t xml:space="preserve">will </w:t>
@@ -7955,7 +8507,13 @@
         <w:t xml:space="preserve"> to</w:t>
       </w:r>
       <w:r>
-        <w:t xml:space="preserve"> the Oslo masterpage and the spcolor file we </w:t>
+        <w:t xml:space="preserve"> the Oslo masterpage and the</w:t>
+      </w:r>
+      <w:r>
+        <w:t xml:space="preserve"> new</w:t>
+      </w:r>
+      <w:r>
+        <w:t xml:space="preserve"> spcolor file </w:t>
       </w:r>
       <w:r>
         <w:t>created</w:t>
@@ -7967,16 +8525,25 @@
         <w:t xml:space="preserve"> </w:t>
       </w:r>
       <w:r>
-        <w:t xml:space="preserve">The theme will add colors to the majority of the page elements. </w:t>
-      </w:r>
-      <w:r>
-        <w:t xml:space="preserve">Final tweaks to the alignment of controls will be </w:t>
-      </w:r>
-      <w:r>
-        <w:t>performed</w:t>
-      </w:r>
-      <w:r>
-        <w:t xml:space="preserve"> using an alternate CSS file.</w:t>
+        <w:t xml:space="preserve">The theme will </w:t>
+      </w:r>
+      <w:r>
+        <w:t>set the</w:t>
+      </w:r>
+      <w:r>
+        <w:t xml:space="preserve"> colors </w:t>
+      </w:r>
+      <w:r>
+        <w:t xml:space="preserve">for </w:t>
+      </w:r>
+      <w:r>
+        <w:t xml:space="preserve">the majority of the page elements. </w:t>
+      </w:r>
+      <w:r>
+        <w:t>An alternate CSS file makes the f</w:t>
+      </w:r>
+      <w:r>
+        <w:t>inal tweaks to the alignment of controls.</w:t>
       </w:r>
       <w:r>
         <w:t xml:space="preserve"> </w:t>
@@ -7984,7 +8551,10 @@
     </w:p>
     <w:p>
       <w:r>
-        <w:t>These artefacts will be uploaded to SharePoint using a provider hosted app using provisioning techniques explained later.</w:t>
+        <w:t>A provider-hosted app uploads t</w:t>
+      </w:r>
+      <w:r>
+        <w:t>hese artefacts to SharePoint using a using provisioning techniques explained later.</w:t>
       </w:r>
       <w:r>
         <w:t xml:space="preserve"> </w:t>
@@ -8059,22 +8629,16 @@
         </w:numPr>
       </w:pPr>
       <w:r>
-        <w:t xml:space="preserve">Suite navigation area which is same cross Office 365 services (Delve, Sites, Yammer etc.) and not only specific for SharePoint Sites. Color </w:t>
-      </w:r>
-      <w:r>
-        <w:t>will</w:t>
-      </w:r>
-      <w:r>
-        <w:t xml:space="preserve"> be controlled centrally from the </w:t>
-      </w:r>
-      <w:r>
-        <w:t xml:space="preserve">tenant administration site of the </w:t>
-      </w:r>
-      <w:r>
-        <w:t>Office 365</w:t>
-      </w:r>
-      <w:r>
-        <w:t xml:space="preserve"> tenant. </w:t>
+        <w:t xml:space="preserve">Suite navigation area which is same cross Office 365 services (Delve, Sites, Yammer etc.) and not only specific for SharePoint Sites. </w:t>
+      </w:r>
+      <w:r>
+        <w:t>The tenant administration site of the Office 365 tenant provides central control of the c</w:t>
+      </w:r>
+      <w:r>
+        <w:t>olor</w:t>
+      </w:r>
+      <w:r>
+        <w:t xml:space="preserve"> </w:t>
       </w:r>
     </w:p>
     <w:p>
@@ -8115,27 +8679,78 @@
     </w:p>
     <w:p>
       <w:r>
-        <w:t>Above</w:t>
-      </w:r>
-      <w:r>
-        <w:t xml:space="preserve"> customizations are implemented using JS injection technique by attaching needed JavaScript file to the page-processing pipeline by using us</w:t>
+        <w:t xml:space="preserve">Customizations </w:t>
+      </w:r>
+      <w:r>
+        <w:t xml:space="preserve">using JS </w:t>
+      </w:r>
+      <w:r>
+        <w:t>injection technique attach</w:t>
+      </w:r>
+      <w:r>
+        <w:t xml:space="preserve"> needed JavaScript file to the page-processing pipeline by using us</w:t>
       </w:r>
       <w:r>
         <w:t>er custom actions. T</w:t>
       </w:r>
       <w:r>
-        <w:t xml:space="preserve">his way there is no need to implement a custom master page, but the required elements </w:t>
-      </w:r>
-      <w:r>
-        <w:t>could still be</w:t>
-      </w:r>
-      <w:r>
-        <w:t xml:space="preserve"> rendered in the page. It is also important to pay attention on proper client side caching to minimize any delays for showing the needed elements in the page.</w:t>
-      </w:r>
-    </w:p>
-    <w:p>
-      <w:r>
-        <w:t>App model will also be used to create publishing pages and adding webparts on them. To provision Publishing Page your app requires the Write permission on the Web where the page is to be created. Additionally, if your app is installed in a subweb to create pages there, it will also need the Read permission on the Site Collection in order for it to retrieve the Page Layout to be used to create the page.</w:t>
+        <w:t xml:space="preserve">his way there is no need to implement a custom master page, </w:t>
+      </w:r>
+      <w:r>
+        <w:t xml:space="preserve">while in the end </w:t>
+      </w:r>
+      <w:r>
+        <w:t xml:space="preserve">the </w:t>
+      </w:r>
+      <w:r>
+        <w:t xml:space="preserve">page still contains </w:t>
+      </w:r>
+      <w:r>
+        <w:t>required elements. It is also important to pay attention on proper client side caching to minimize any delays for showing the needed elements in the page.</w:t>
+      </w:r>
+    </w:p>
+    <w:p>
+      <w:r>
+        <w:t>The app model approach will create publishing pages with webparts</w:t>
+      </w:r>
+      <w:r>
+        <w:t xml:space="preserve">. To provision Publishing Page your app requires the Write permission on the Web </w:t>
+      </w:r>
+      <w:r>
+        <w:t xml:space="preserve">to create </w:t>
+      </w:r>
+      <w:r>
+        <w:t>the page</w:t>
+      </w:r>
+      <w:r>
+        <w:t>. Additionally, when</w:t>
+      </w:r>
+      <w:r>
+        <w:t xml:space="preserve"> </w:t>
+      </w:r>
+      <w:r>
+        <w:t>the</w:t>
+      </w:r>
+      <w:r>
+        <w:t xml:space="preserve"> app is</w:t>
+      </w:r>
+      <w:r>
+        <w:t xml:space="preserve"> to </w:t>
+      </w:r>
+      <w:r>
+        <w:t xml:space="preserve">create pages </w:t>
+      </w:r>
+      <w:r>
+        <w:t>in a sub-web</w:t>
+      </w:r>
+      <w:r>
+        <w:t xml:space="preserve">, it will also need the Read permission on the Site Collection in order for it to retrieve the </w:t>
+      </w:r>
+      <w:r>
+        <w:t xml:space="preserve">required </w:t>
+      </w:r>
+      <w:r>
+        <w:t>Page Layout to create the page.</w:t>
       </w:r>
     </w:p>
     <w:p>
@@ -8146,47 +8761,92 @@
         <w:t xml:space="preserve"> </w:t>
       </w:r>
       <w:r>
-        <w:t xml:space="preserve">can be also accomplished using the App Model. </w:t>
+        <w:t>is possible</w:t>
+      </w:r>
+      <w:r>
+        <w:t xml:space="preserve"> using the App Model. </w:t>
       </w:r>
     </w:p>
     <w:p>
       <w:r>
         <w:lastRenderedPageBreak/>
-        <w:t>The XML</w:t>
-      </w:r>
-      <w:r>
-        <w:t xml:space="preserve"> markup of the pre</w:t>
-      </w:r>
-      <w:r>
-        <w:t>configured webpart</w:t>
-      </w:r>
-      <w:r>
-        <w:t xml:space="preserve"> is added on the provisioned page using the CSOM techniques.</w:t>
-      </w:r>
-    </w:p>
-    <w:p>
-      <w:r>
-        <w:t xml:space="preserve">Custom </w:t>
+        <w:t>The</w:t>
+      </w:r>
+      <w:r>
+        <w:t xml:space="preserve"> app creates preconfigured webparts from </w:t>
+      </w:r>
+      <w:r>
+        <w:t>XML</w:t>
+      </w:r>
+      <w:r>
+        <w:t xml:space="preserve"> markup</w:t>
+      </w:r>
+      <w:r>
+        <w:t xml:space="preserve"> and adds them </w:t>
+      </w:r>
+      <w:r>
+        <w:t>provisioned page using the CSOM techniques.</w:t>
+      </w:r>
+    </w:p>
+    <w:p>
+      <w:r>
+        <w:t>Replace c</w:t>
+      </w:r>
+      <w:r>
+        <w:t xml:space="preserve">ustom </w:t>
       </w:r>
       <w:r>
         <w:t xml:space="preserve">list definitions </w:t>
       </w:r>
       <w:r>
-        <w:t>will be replaced by out of box list templates</w:t>
-      </w:r>
-      <w:r>
-        <w:t xml:space="preserve"> and the data will be copied over using a migration tool.</w:t>
+        <w:t xml:space="preserve">with </w:t>
+      </w:r>
+      <w:r>
+        <w:t>out of box list templates</w:t>
+      </w:r>
+      <w:r>
+        <w:t xml:space="preserve"> then per</w:t>
+      </w:r>
+      <w:r>
+        <w:t>form a</w:t>
+      </w:r>
+      <w:r>
+        <w:t xml:space="preserve">dditional configuration on the </w:t>
+      </w:r>
+      <w:r>
+        <w:t>list to reach the desired state.</w:t>
+      </w:r>
+      <w:r>
+        <w:t xml:space="preserve"> </w:t>
+      </w:r>
+      <w:r>
+        <w:t>Then use a migration tool to</w:t>
+      </w:r>
+      <w:r>
+        <w:t xml:space="preserve"> </w:t>
+      </w:r>
+      <w:r>
+        <w:t xml:space="preserve">copy </w:t>
+      </w:r>
+      <w:r>
+        <w:t xml:space="preserve">data over </w:t>
+      </w:r>
+      <w:r>
+        <w:t>to the new list</w:t>
+      </w:r>
+      <w:r>
+        <w:t>.</w:t>
       </w:r>
     </w:p>
     <w:p>
       <w:pPr>
         <w:pStyle w:val="Heading2Numbered"/>
       </w:pPr>
-      <w:bookmarkStart w:id="21" w:name="_Toc420418586"/>
+      <w:bookmarkStart w:id="22" w:name="_Toc420418586"/>
       <w:r>
         <w:t>Legacy Component</w:t>
       </w:r>
-      <w:bookmarkEnd w:id="21"/>
+      <w:bookmarkEnd w:id="22"/>
     </w:p>
     <w:p>
       <w:pPr>
@@ -8224,13 +8884,25 @@
         <w:t xml:space="preserve">These solutions </w:t>
       </w:r>
       <w:r>
-        <w:t xml:space="preserve">are not in use currently. They </w:t>
+        <w:t xml:space="preserve">are not in use currently. </w:t>
+      </w:r>
+      <w:r>
+        <w:t>The administrator</w:t>
+      </w:r>
+      <w:r>
+        <w:t xml:space="preserve"> </w:t>
       </w:r>
       <w:r>
         <w:t>w</w:t>
       </w:r>
       <w:r>
-        <w:t>ill be removed from the farm.</w:t>
+        <w:t xml:space="preserve">ill </w:t>
+      </w:r>
+      <w:r>
+        <w:t xml:space="preserve">remove them </w:t>
+      </w:r>
+      <w:r>
+        <w:t>from the farm.</w:t>
       </w:r>
     </w:p>
     <w:p/>
@@ -8238,7 +8910,7 @@
       <w:pPr>
         <w:pStyle w:val="Heading2Numbered"/>
       </w:pPr>
-      <w:bookmarkStart w:id="22" w:name="_Toc420418587"/>
+      <w:bookmarkStart w:id="23" w:name="_Toc420418587"/>
       <w:r>
         <w:t>Safety News Features</w:t>
       </w:r>
@@ -8291,13 +8963,13 @@
     </w:p>
     <w:p>
       <w:r>
-        <w:t xml:space="preserve">All safety incidents </w:t>
-      </w:r>
-      <w:r>
-        <w:t xml:space="preserve">being </w:t>
-      </w:r>
-      <w:r>
-        <w:t xml:space="preserve">reported at various units are logged into the Safety List </w:t>
+        <w:t>All safety incidents reported at various units</w:t>
+      </w:r>
+      <w:r>
+        <w:t>. T</w:t>
+      </w:r>
+      <w:r>
+        <w:t xml:space="preserve">he Safety List </w:t>
       </w:r>
       <w:r>
         <w:t>of</w:t>
@@ -8309,138 +8981,174 @@
         <w:t>respective department</w:t>
       </w:r>
       <w:r>
-        <w:t xml:space="preserve"> site. Every site has </w:t>
+        <w:t xml:space="preserve"> site</w:t>
+      </w:r>
+      <w:r>
+        <w:t xml:space="preserve"> has the incident recorded into it</w:t>
+      </w:r>
+      <w:r>
+        <w:t xml:space="preserve">. Every site has </w:t>
       </w:r>
       <w:r>
         <w:t xml:space="preserve">the </w:t>
       </w:r>
       <w:r>
-        <w:t>safety news displayed on the homepage through a safety web part.</w:t>
-      </w:r>
-    </w:p>
-    <w:p>
-      <w:r>
-        <w:t>In addition to showing the safety incidents for the unit/department, the webpart</w:t>
-      </w:r>
-      <w:r>
-        <w:t xml:space="preserve"> can</w:t>
-      </w:r>
-      <w:r>
-        <w:t xml:space="preserve"> also </w:t>
-      </w:r>
-      <w:r>
-        <w:t>be configured to show</w:t>
+        <w:t>safety news displayed on the homepage through a</w:t>
+      </w:r>
+      <w:r>
+        <w:t xml:space="preserve"> custom</w:t>
+      </w:r>
+      <w:r>
+        <w:t xml:space="preserve"> safety web part.</w:t>
+      </w:r>
+    </w:p>
+    <w:p>
+      <w:r>
+        <w:t>In addition to showing the safety incidents for the unit/department,</w:t>
+      </w:r>
+      <w:r>
+        <w:t xml:space="preserve"> an editor can configure the webpart to show </w:t>
+      </w:r>
+      <w:r>
+        <w:t>a rolled up view of safety incidents logged in other departments</w:t>
+      </w:r>
+      <w:r>
+        <w:t xml:space="preserve">. </w:t>
+      </w:r>
+    </w:p>
+    <w:p>
+      <w:r>
+        <w:t>Contoso would like to have a capability of sharing relevant news items with other colleagues something that they cannot do presently.</w:t>
+      </w:r>
+    </w:p>
+    <w:p>
+      <w:r>
+        <w:t xml:space="preserve">To achieve this using native Office 365 capabilities Contoso are changing the design of this functionality </w:t>
+      </w:r>
+      <w:r>
+        <w:t>completely</w:t>
+      </w:r>
+      <w:r>
+        <w:t>.</w:t>
+      </w:r>
+      <w:r>
+        <w:t xml:space="preserve"> Instead of tracking the news items on every site, </w:t>
+      </w:r>
+      <w:r>
+        <w:t xml:space="preserve">users will create </w:t>
+      </w:r>
+      <w:r>
+        <w:t xml:space="preserve">the news articles on Yammer.  </w:t>
+      </w:r>
+      <w:r>
+        <w:t>Every unit and department is going to have a Yammer group</w:t>
+      </w:r>
+      <w:r>
+        <w:t xml:space="preserve"> of its own</w:t>
+      </w:r>
+      <w:r>
+        <w:t xml:space="preserve">. </w:t>
+      </w:r>
+      <w:r>
+        <w:t>Postings related to safety will u</w:t>
+      </w:r>
+      <w:r>
+        <w:t xml:space="preserve">se </w:t>
+      </w:r>
+      <w:r>
+        <w:t xml:space="preserve">the </w:t>
+      </w:r>
+      <w:r>
+        <w:t xml:space="preserve">#safety tag. </w:t>
+      </w:r>
+    </w:p>
+    <w:p>
+      <w:r>
+        <w:t>The site homepage will contain t</w:t>
+      </w:r>
+      <w:r>
+        <w:t xml:space="preserve">he </w:t>
+      </w:r>
+      <w:r>
+        <w:t>personalized Yammer feed of every user</w:t>
       </w:r>
       <w:r>
         <w:t xml:space="preserve"> </w:t>
       </w:r>
       <w:r>
-        <w:t xml:space="preserve">a rolled up view of </w:t>
-      </w:r>
-      <w:r>
-        <w:t xml:space="preserve">safety incidents </w:t>
-      </w:r>
-      <w:r>
-        <w:t>logged</w:t>
-      </w:r>
-      <w:r>
-        <w:t xml:space="preserve"> in other departments. </w:t>
-      </w:r>
-    </w:p>
-    <w:p>
-      <w:r>
-        <w:t>Contoso would like to have a capability of sharing relevant news items with other colleagues something that they cannot do presently.</w:t>
-      </w:r>
-    </w:p>
-    <w:p>
-      <w:r>
-        <w:t>The design of the solution will be changed completely</w:t>
+        <w:t xml:space="preserve">via embedded </w:t>
+      </w:r>
+      <w:r>
+        <w:t>Yammer code.</w:t>
+      </w:r>
+    </w:p>
+    <w:p>
+      <w:r>
+        <w:t xml:space="preserve">User </w:t>
+      </w:r>
+      <w:r>
+        <w:t xml:space="preserve">can subscribe to departments </w:t>
+      </w:r>
+      <w:r>
+        <w:t>of interest</w:t>
       </w:r>
       <w:r>
         <w:t>.</w:t>
       </w:r>
       <w:r>
-        <w:t xml:space="preserve"> Instead of tracking the news items on every site, the news articles will be created on Yammer.  </w:t>
-      </w:r>
-      <w:r>
-        <w:t>Every unit and department is going to have a Yammer group</w:t>
-      </w:r>
-      <w:r>
-        <w:t xml:space="preserve"> of its own</w:t>
+        <w:t xml:space="preserve"> He can search for safety related news using #safety in the search bar.</w:t>
+      </w:r>
+    </w:p>
+    <w:p>
+      <w:r>
+        <w:t xml:space="preserve">Given the importance of safety at Contoso, </w:t>
+      </w:r>
+      <w:r>
+        <w:t xml:space="preserve">Yammer group admins will create announcements for </w:t>
+      </w:r>
+      <w:r>
+        <w:t xml:space="preserve">major </w:t>
+      </w:r>
+      <w:r>
+        <w:t xml:space="preserve">safety </w:t>
+      </w:r>
+      <w:r>
+        <w:t>incidents</w:t>
       </w:r>
       <w:r>
         <w:t xml:space="preserve">. </w:t>
       </w:r>
       <w:r>
-        <w:t xml:space="preserve">Use of #safety tags will be used to tag the postings related to safety. </w:t>
-      </w:r>
-    </w:p>
-    <w:p>
-      <w:r>
-        <w:t xml:space="preserve">The </w:t>
-      </w:r>
-      <w:r>
-        <w:t>personalized Yammer feed of every user</w:t>
-      </w:r>
-      <w:r>
-        <w:t xml:space="preserve"> is going to be added on the site homepage using Yammer embedded code.</w:t>
-      </w:r>
-    </w:p>
-    <w:p>
-      <w:r>
-        <w:t xml:space="preserve">User </w:t>
-      </w:r>
-      <w:r>
-        <w:t xml:space="preserve">can subscribe to departments </w:t>
-      </w:r>
-      <w:r>
-        <w:t>of interest</w:t>
-      </w:r>
-      <w:r>
-        <w:t>.</w:t>
-      </w:r>
-      <w:r>
-        <w:t xml:space="preserve"> He can search for safety related news using #safety in the search bar.</w:t>
-      </w:r>
-    </w:p>
-    <w:p>
-      <w:r>
-        <w:t xml:space="preserve">Given the importance of safety at Contoso, </w:t>
-      </w:r>
-      <w:r>
-        <w:t xml:space="preserve">major </w:t>
-      </w:r>
-      <w:r>
-        <w:t xml:space="preserve">safety </w:t>
-      </w:r>
-      <w:r>
-        <w:t>incidents</w:t>
-      </w:r>
-      <w:r>
-        <w:t xml:space="preserve"> will be created as </w:t>
-      </w:r>
-      <w:r>
-        <w:t xml:space="preserve">Yammer </w:t>
-      </w:r>
-      <w:r>
-        <w:t>announcements. Yammer sends email notifications every time an announcement is added.</w:t>
-      </w:r>
-    </w:p>
-    <w:p>
-      <w:r>
-        <w:t>Yammer mobile app can be used to view the safety news on mobile without any additional customization or effort.</w:t>
+        <w:t xml:space="preserve">Yammer sends email notifications </w:t>
+      </w:r>
+      <w:r>
+        <w:t>for each</w:t>
+      </w:r>
+      <w:r>
+        <w:t xml:space="preserve"> announcement.</w:t>
       </w:r>
     </w:p>
     <w:p>
       <w:r>
         <w:lastRenderedPageBreak/>
+        <w:t xml:space="preserve">Mobile users can view the safety news using the </w:t>
+      </w:r>
+      <w:r>
+        <w:t>Yammer mobile app without any additional customization or effort.</w:t>
+      </w:r>
+    </w:p>
+    <w:p>
+      <w:r>
         <w:t xml:space="preserve">Users can </w:t>
       </w:r>
       <w:r>
-        <w:t xml:space="preserve">build conversations around the safety news posting and </w:t>
-      </w:r>
-      <w:r>
-        <w:t xml:space="preserve">also share the safety articles with </w:t>
+        <w:t xml:space="preserve">build conversations around the safety news posting </w:t>
+      </w:r>
+      <w:r>
+        <w:t>and</w:t>
+      </w:r>
+      <w:r>
+        <w:t xml:space="preserve"> share the safety articles with </w:t>
       </w:r>
       <w:r>
         <w:t xml:space="preserve">other </w:t>
@@ -8498,7 +9206,10 @@
     </w:p>
     <w:p>
       <w:r>
-        <w:t xml:space="preserve">The same can be implemented using the App model </w:t>
+        <w:t>Contoso can implement the same</w:t>
+      </w:r>
+      <w:r>
+        <w:t xml:space="preserve"> using the App model </w:t>
       </w:r>
       <w:r>
         <w:t>techniques</w:t>
@@ -8509,13 +9220,28 @@
     </w:p>
     <w:p>
       <w:r>
-        <w:t xml:space="preserve">Remote provisioning is model where the template </w:t>
-      </w:r>
-      <w:r>
-        <w:t xml:space="preserve">is built </w:t>
-      </w:r>
-      <w:r>
-        <w:t>using provider hosted pattern to provide customizable sub site creation experience for the end users of the SharePoint.</w:t>
+        <w:t>R</w:t>
+      </w:r>
+      <w:r>
+        <w:t xml:space="preserve">emote provisioning </w:t>
+      </w:r>
+      <w:r>
+        <w:t>uses</w:t>
+      </w:r>
+      <w:r>
+        <w:t xml:space="preserve"> </w:t>
+      </w:r>
+      <w:r>
+        <w:t>a provider-</w:t>
+      </w:r>
+      <w:r>
+        <w:t>hosted patt</w:t>
+      </w:r>
+      <w:r>
+        <w:t>ern to provide customizable sub-</w:t>
+      </w:r>
+      <w:r>
+        <w:t>site creation experience for the end users of the SharePoint.</w:t>
       </w:r>
     </w:p>
     <w:p>
@@ -8558,61 +9284,37 @@
         <w:rPr>
           <w:lang w:val="en"/>
         </w:rPr>
-        <w:t xml:space="preserve">By leveraging the new app model, </w:t>
+        <w:t xml:space="preserve">By leveraging the new app model, Contoso can customize the provision process in SharePoint Online to activate specific features, capabilities, and branding to their sites.  </w:t>
       </w:r>
       <w:r>
         <w:rPr>
           <w:lang w:val="en"/>
         </w:rPr>
-        <w:t>Contoso</w:t>
+        <w:t>Users complete a</w:t>
       </w:r>
       <w:r>
         <w:rPr>
           <w:lang w:val="en"/>
         </w:rPr>
-        <w:t xml:space="preserve"> can customize the provision process in SharePoint Online to activate specific features, capabilities, and branding to </w:t>
+        <w:t xml:space="preserve"> custom form </w:t>
       </w:r>
       <w:r>
         <w:rPr>
           <w:lang w:val="en"/>
         </w:rPr>
-        <w:t>their</w:t>
+        <w:t xml:space="preserve">to </w:t>
       </w:r>
       <w:r>
         <w:rPr>
           <w:lang w:val="en"/>
         </w:rPr>
-        <w:t xml:space="preserve"> sites.  </w:t>
+        <w:t xml:space="preserve">make </w:t>
       </w:r>
       <w:r>
         <w:rPr>
           <w:lang w:val="en"/>
         </w:rPr>
-        <w:t xml:space="preserve">A </w:t>
-      </w:r>
-      <w:r>
-        <w:rPr>
-          <w:lang w:val="en"/>
-        </w:rPr>
-        <w:t>custom self-service site collection creation form</w:t>
-      </w:r>
-      <w:r>
-        <w:rPr>
-          <w:lang w:val="en"/>
-        </w:rPr>
-        <w:t xml:space="preserve"> will be made available to users from where they can make </w:t>
-      </w:r>
-      <w:r>
-        <w:rPr>
-          <w:lang w:val="en"/>
-        </w:rPr>
-        <w:t>site creation</w:t>
-      </w:r>
-      <w:r>
-        <w:rPr>
-          <w:lang w:val="en"/>
-        </w:rPr>
-        <w:t xml:space="preserve"> requests</w:t>
+        <w:t>a site creation request</w:t>
       </w:r>
       <w:r>
         <w:rPr>
@@ -8773,7 +9475,37 @@
               <w:rPr>
                 <w:i/>
               </w:rPr>
-              <w:t>Following blog post is showing the recommended technique to be used with the site provisioning.</w:t>
+              <w:t>Following blog post shows</w:t>
+            </w:r>
+            <w:r>
+              <w:rPr>
+                <w:i/>
+              </w:rPr>
+              <w:t xml:space="preserve"> </w:t>
+            </w:r>
+            <w:r>
+              <w:rPr>
+                <w:i/>
+              </w:rPr>
+              <w:t>a</w:t>
+            </w:r>
+            <w:r>
+              <w:rPr>
+                <w:i/>
+              </w:rPr>
+              <w:t xml:space="preserve"> recommended technique </w:t>
+            </w:r>
+            <w:r>
+              <w:rPr>
+                <w:i/>
+              </w:rPr>
+              <w:t>for</w:t>
+            </w:r>
+            <w:r>
+              <w:rPr>
+                <w:i/>
+              </w:rPr>
+              <w:t xml:space="preserve"> site provisioning.</w:t>
             </w:r>
           </w:p>
           <w:p>
@@ -8790,21 +9522,21 @@
                   <w:rStyle w:val="Hyperlink"/>
                   <w:sz w:val="20"/>
                 </w:rPr>
-                <w:t>Site provisioning in Off</w:t>
+                <w:t>Site provisioning in O</w:t>
               </w:r>
               <w:r>
                 <w:rPr>
                   <w:rStyle w:val="Hyperlink"/>
                   <w:sz w:val="20"/>
                 </w:rPr>
-                <w:t>i</w:t>
+                <w:t>f</w:t>
               </w:r>
               <w:r>
                 <w:rPr>
                   <w:rStyle w:val="Hyperlink"/>
                   <w:sz w:val="20"/>
                 </w:rPr>
-                <w:t xml:space="preserve">ce 365 </w:t>
+                <w:t xml:space="preserve">fice 365 </w:t>
               </w:r>
             </w:hyperlink>
           </w:p>
@@ -8817,7 +9549,16 @@
     <w:p/>
     <w:p>
       <w:r>
-        <w:t>Similar app provisioning techniques will be used to deploy the custom theme (spcolor file) and alternate stylesheet to the SharePoint site.</w:t>
+        <w:t>Contoso will use s</w:t>
+      </w:r>
+      <w:r>
+        <w:t xml:space="preserve">imilar app </w:t>
+      </w:r>
+      <w:r>
+        <w:t xml:space="preserve">model </w:t>
+      </w:r>
+      <w:r>
+        <w:t>provisioning techniques to deploy the custom theme (spcolor file) and alternate stylesheet to the SharePoint site.</w:t>
       </w:r>
     </w:p>
     <w:tbl>
@@ -8966,13 +9707,43 @@
               <w:rPr>
                 <w:i/>
               </w:rPr>
-              <w:t xml:space="preserve">Following blog post is showing the recommended technique to be used </w:t>
+              <w:t xml:space="preserve">Following blog post </w:t>
             </w:r>
             <w:r>
               <w:rPr>
                 <w:i/>
               </w:rPr>
-              <w:t>to deploy site artefacts</w:t>
+              <w:t xml:space="preserve">shows </w:t>
+            </w:r>
+            <w:r>
+              <w:rPr>
+                <w:i/>
+              </w:rPr>
+              <w:t xml:space="preserve">the recommended technique </w:t>
+            </w:r>
+            <w:r>
+              <w:rPr>
+                <w:i/>
+              </w:rPr>
+              <w:t>for</w:t>
+            </w:r>
+            <w:r>
+              <w:rPr>
+                <w:i/>
+              </w:rPr>
+              <w:t xml:space="preserve"> deploy</w:t>
+            </w:r>
+            <w:r>
+              <w:rPr>
+                <w:i/>
+              </w:rPr>
+              <w:t>ing</w:t>
+            </w:r>
+            <w:r>
+              <w:rPr>
+                <w:i/>
+              </w:rPr>
+              <w:t xml:space="preserve"> site artefacts</w:t>
             </w:r>
             <w:r>
               <w:rPr>
@@ -9029,36 +9800,29 @@
         </w:rPr>
       </w:pPr>
       <w:r>
-        <w:t xml:space="preserve">Personal sites </w:t>
-      </w:r>
-      <w:r>
-        <w:t>will</w:t>
-      </w:r>
-      <w:r>
-        <w:t xml:space="preserve"> be provisioned through </w:t>
+        <w:lastRenderedPageBreak/>
+        <w:t xml:space="preserve">Contoso will use </w:t>
       </w:r>
       <w:r>
         <w:rPr>
           <w:b/>
         </w:rPr>
-        <w:t>an Azure web job</w:t>
-      </w:r>
-      <w:r>
-        <w:rPr>
-          <w:b/>
-        </w:rPr>
-        <w:t xml:space="preserve"> </w:t>
-      </w:r>
-      <w:r>
-        <w:t xml:space="preserve">using </w:t>
+        <w:t xml:space="preserve">an Azure web job </w:t>
+      </w:r>
+      <w:r>
+        <w:t xml:space="preserve">and </w:t>
       </w:r>
       <w:r>
         <w:t xml:space="preserve">the </w:t>
       </w:r>
-      <w:bookmarkStart w:id="23" w:name="_GoBack"/>
-      <w:bookmarkEnd w:id="23"/>
-      <w:r>
-        <w:t>CSOM API.</w:t>
+      <w:r>
+        <w:t>CSOM API</w:t>
+      </w:r>
+      <w:r>
+        <w:t xml:space="preserve"> to provision Personal sites</w:t>
+      </w:r>
+      <w:r>
+        <w:t>.</w:t>
       </w:r>
       <w:r>
         <w:br w:type="page"/>
@@ -9072,7 +9836,7 @@
         <w:lastRenderedPageBreak/>
         <w:t>Record Management</w:t>
       </w:r>
-      <w:bookmarkEnd w:id="22"/>
+      <w:bookmarkEnd w:id="23"/>
     </w:p>
     <w:p>
       <w:pPr>
@@ -9130,10 +9894,19 @@
     </w:p>
     <w:p>
       <w:r>
-        <w:t xml:space="preserve">All of the </w:t>
-      </w:r>
-      <w:r>
-        <w:t xml:space="preserve">functionality that require </w:t>
+        <w:t>Contoso can achieve a</w:t>
+      </w:r>
+      <w:r>
+        <w:t xml:space="preserve">ll of the </w:t>
+      </w:r>
+      <w:r>
+        <w:t>functionality that require</w:t>
+      </w:r>
+      <w:r>
+        <w:t>s</w:t>
+      </w:r>
+      <w:r>
+        <w:t xml:space="preserve"> </w:t>
       </w:r>
       <w:r>
         <w:t xml:space="preserve">full trust </w:t>
@@ -9142,13 +9915,19 @@
         <w:t>code</w:t>
       </w:r>
       <w:r>
-        <w:t xml:space="preserve"> in </w:t>
-      </w:r>
-      <w:r>
-        <w:t>farm</w:t>
-      </w:r>
-      <w:r>
-        <w:t xml:space="preserve">, can be achieved in the </w:t>
+        <w:t xml:space="preserve"> in</w:t>
+      </w:r>
+      <w:r>
+        <w:t xml:space="preserve"> the existing SharePoint farm</w:t>
+      </w:r>
+      <w:r>
+        <w:t xml:space="preserve"> </w:t>
+      </w:r>
+      <w:r>
+        <w:t>o</w:t>
+      </w:r>
+      <w:r>
+        <w:t xml:space="preserve">n the </w:t>
       </w:r>
       <w:r>
         <w:t>Office 365</w:t>
@@ -9157,13 +9936,25 @@
         <w:t xml:space="preserve"> platform using alternative means.</w:t>
       </w:r>
       <w:r>
-        <w:t xml:space="preserve"> Following table </w:t>
-      </w:r>
-      <w:r>
-        <w:t>definite,</w:t>
-      </w:r>
-      <w:r>
-        <w:t xml:space="preserve"> the new approach for the </w:t>
+        <w:t xml:space="preserve"> </w:t>
+      </w:r>
+      <w:r>
+        <w:t>The f</w:t>
+      </w:r>
+      <w:r>
+        <w:t xml:space="preserve">ollowing table </w:t>
+      </w:r>
+      <w:r>
+        <w:t>defines</w:t>
+      </w:r>
+      <w:r>
+        <w:t xml:space="preserve"> the new approach</w:t>
+      </w:r>
+      <w:r>
+        <w:t>es</w:t>
+      </w:r>
+      <w:r>
+        <w:t xml:space="preserve"> for the </w:t>
       </w:r>
       <w:r>
         <w:t>Office 365</w:t>
@@ -9692,7 +10483,22 @@
         </w:rPr>
       </w:pPr>
       <w:r>
-        <w:t xml:space="preserve">The SP2010 workflow called by the Information Policy timer job will be redeveloped in SP2013. This will allow Contoso to make use of the new Workflow Manager’s </w:t>
+        <w:t>Contoso will redevelop t</w:t>
+      </w:r>
+      <w:r>
+        <w:t>he SP2010 workflow</w:t>
+      </w:r>
+      <w:r>
+        <w:t xml:space="preserve"> for SP2013; the Information Policy timer job currently</w:t>
+      </w:r>
+      <w:r>
+        <w:t xml:space="preserve"> call</w:t>
+      </w:r>
+      <w:r>
+        <w:t>s this workflow</w:t>
+      </w:r>
+      <w:r>
+        <w:t xml:space="preserve">. This will allow Contoso to make use of the new Workflow Manager’s </w:t>
       </w:r>
       <w:r>
         <w:rPr>
@@ -9704,7 +10510,28 @@
         <w:t xml:space="preserve"> action. </w:t>
       </w:r>
       <w:r>
-        <w:t xml:space="preserve">The business logic will be encapsulated within a web service which could then be invoked through web service calls from within the SharePoint workflow. </w:t>
+        <w:t>A custom web service will encapsulate t</w:t>
+      </w:r>
+      <w:r>
+        <w:t xml:space="preserve">he </w:t>
+      </w:r>
+      <w:r>
+        <w:t xml:space="preserve">required </w:t>
+      </w:r>
+      <w:r>
+        <w:t>business logic</w:t>
+      </w:r>
+      <w:r>
+        <w:t xml:space="preserve">. SharePoint workflow will then be invoke the </w:t>
+      </w:r>
+      <w:r>
+        <w:t xml:space="preserve">web service from </w:t>
+      </w:r>
+      <w:r>
+        <w:t xml:space="preserve">calls </w:t>
+      </w:r>
+      <w:r>
+        <w:t xml:space="preserve">within the SharePoint workflow. </w:t>
       </w:r>
       <w:r>
         <w:t xml:space="preserve"> </w:t>
@@ -9774,7 +10601,46 @@
     </w:p>
     <w:p>
       <w:r>
-        <w:t>Event handling has been implemented to handle security after a site is provisioned or deleted. It has also been used to update the metadata of a document after it is uploaded. Creation of site columns and content types has also been performed using feature receivers.</w:t>
+        <w:t>Event handlers apply custom security settings a</w:t>
+      </w:r>
+      <w:r>
+        <w:t xml:space="preserve">fter a </w:t>
+      </w:r>
+      <w:r>
+        <w:t>site is</w:t>
+      </w:r>
+      <w:r>
+        <w:t xml:space="preserve"> provisioned or deleted</w:t>
+      </w:r>
+      <w:r>
+        <w:t xml:space="preserve">. </w:t>
+      </w:r>
+      <w:r>
+        <w:t xml:space="preserve">Event handlers also </w:t>
+      </w:r>
+      <w:r>
+        <w:t xml:space="preserve">update the metadata of a document after </w:t>
+      </w:r>
+      <w:r>
+        <w:t>upload</w:t>
+      </w:r>
+      <w:r>
+        <w:t xml:space="preserve">. </w:t>
+      </w:r>
+      <w:r>
+        <w:t>F</w:t>
+      </w:r>
+      <w:r>
+        <w:t xml:space="preserve">eature receivers </w:t>
+      </w:r>
+      <w:r>
+        <w:t>handle the c</w:t>
+      </w:r>
+      <w:r>
+        <w:t>reation of site columns and content types</w:t>
+      </w:r>
+      <w:r>
+        <w:t>.</w:t>
       </w:r>
     </w:p>
     <w:p>
@@ -9785,7 +10651,10 @@
         <w:t>loaded from</w:t>
       </w:r>
       <w:r>
-        <w:t xml:space="preserve"> Global Assembly Cache (GAC) on the SharePoint server. To be CAM compatible this code will be relocated to a remote hosting location and refactored into a </w:t>
+        <w:t xml:space="preserve"> Global Assembly Cache (GAC) on the SharePoint server. </w:t>
+      </w:r>
+      <w:r>
+        <w:t xml:space="preserve">Contoso will relocate this code to a remote hosting location, and refactor it into a </w:t>
       </w:r>
       <w:r>
         <w:rPr>
@@ -9794,7 +10663,22 @@
         <w:t>Remote Event Receiver</w:t>
       </w:r>
       <w:r>
-        <w:t xml:space="preserve"> which uses CSOM or REST interfaces to communicate back to SharePoint. Additionally, all synchronous event receivers (ex: WebAdding, ItemUpdating, SiteDeleting) will be re-coded as asynchronous event receivers (ex: WebProvisioned, ItemUpdated, SiteDeleted) as Remote Event Receivers are exclusively asynchronous. This implies the developer no longer has the ability to “cancel” an event, as they are only called after the event is complete.</w:t>
+        <w:rPr>
+          <w:b/>
+        </w:rPr>
+        <w:t xml:space="preserve">. </w:t>
+      </w:r>
+      <w:r>
+        <w:t xml:space="preserve">In order </w:t>
+      </w:r>
+      <w:r>
+        <w:t xml:space="preserve">be CAM compatible this code will </w:t>
+      </w:r>
+      <w:r>
+        <w:t xml:space="preserve">use </w:t>
+      </w:r>
+      <w:r>
+        <w:t>CSOM or REST interfaces to communicate back to SharePoint. Additionally, all synchronous event receivers (ex: WebAdding, ItemUpdating, SiteDeleting) will be re-coded as asynchronous event receivers (ex: WebProvisioned, ItemUpdated, SiteDeleted) as Remote Event Receivers are exclusively asynchronous. This implies the developer no longer has the ability to “cancel” an event, as they are only called after the event is complete.</w:t>
       </w:r>
     </w:p>
     <w:p>
@@ -9810,7 +10694,22 @@
         <w:t>Feature Receivers</w:t>
       </w:r>
       <w:r>
-        <w:t xml:space="preserve"> are being used to perform additional provisioning or setup/cleanup on the current site collection or web as a feature is activated or deactivated. For example, creating groups or adding the Content Editor Web Part to the NewForm.aspx or EditForm.aspx on the Request list. Similar site provisioning work will be done using an </w:t>
+        <w:t xml:space="preserve"> perform additional provisioning or setup/cleanup on the current site collection or web </w:t>
+      </w:r>
+      <w:r>
+        <w:t>up</w:t>
+      </w:r>
+      <w:r>
+        <w:t xml:space="preserve"> </w:t>
+      </w:r>
+      <w:r>
+        <w:t>feature is activation or deactivation</w:t>
+      </w:r>
+      <w:r>
+        <w:t xml:space="preserve">. For example, creating groups or adding the Content Editor Web Part to the NewForm.aspx or EditForm.aspx on the Request list. </w:t>
+      </w:r>
+      <w:r>
+        <w:t xml:space="preserve">An </w:t>
       </w:r>
       <w:r>
         <w:rPr>
@@ -9828,6 +10727,21 @@
         <w:t>Provider Hosted App</w:t>
       </w:r>
       <w:r>
+        <w:t xml:space="preserve"> will fulfill a s</w:t>
+      </w:r>
+      <w:r>
+        <w:t xml:space="preserve">imilar </w:t>
+      </w:r>
+      <w:r>
+        <w:t>provisioning</w:t>
+      </w:r>
+      <w:r>
+        <w:t xml:space="preserve"> </w:t>
+      </w:r>
+      <w:r>
+        <w:t>role when using the Cloud App Model</w:t>
+      </w:r>
+      <w:r>
         <w:rPr>
           <w:b/>
         </w:rPr>
@@ -9836,22 +10750,7 @@
     </w:p>
     <w:p>
       <w:r>
-        <w:t>C</w:t>
-      </w:r>
-      <w:r>
-        <w:t>ustom code</w:t>
-      </w:r>
-      <w:r>
-        <w:t xml:space="preserve"> in </w:t>
-      </w:r>
-      <w:r>
-        <w:t>Provider Hosted App</w:t>
-      </w:r>
-      <w:r>
-        <w:t>s</w:t>
-      </w:r>
-      <w:r>
-        <w:t xml:space="preserve"> can handle three categories of events in provider-hosted apps:</w:t>
+        <w:t>Custom code in Provider Hosted Apps can handle three categories of events in provider-hosted apps:</w:t>
       </w:r>
     </w:p>
     <w:p>
@@ -9906,15 +10805,54 @@
         <w:t>provides an interactive map to browse through the locations.</w:t>
       </w:r>
       <w:r>
-        <w:t xml:space="preserve"> The locations information is queried from a SharePoint list. The list also has sales data pertaining to the location. The solution uses Bing map API to display a map next to the locations.</w:t>
-      </w:r>
-    </w:p>
-    <w:p>
-      <w:r>
-        <w:t>Same functionality will be provided using SharePoint search and display templates.</w:t>
-      </w:r>
-      <w:r>
-        <w:t xml:space="preserve"> App provision techniques described above will be used to upload display templates to Office 365. </w:t>
+        <w:t xml:space="preserve"> The </w:t>
+      </w:r>
+      <w:r>
+        <w:t>solution queries a SharePoint list for the required location</w:t>
+      </w:r>
+      <w:r>
+        <w:t xml:space="preserve"> information. The list also has sales data pertaining to the location. The solution uses Bing map API to display a map next to the locations.</w:t>
+      </w:r>
+    </w:p>
+    <w:p>
+      <w:r>
+        <w:t>SharePoint search and display templates will provide the s</w:t>
+      </w:r>
+      <w:r>
+        <w:t>ame functionality.</w:t>
+      </w:r>
+      <w:r>
+        <w:t xml:space="preserve"> </w:t>
+      </w:r>
+      <w:r>
+        <w:t xml:space="preserve">In the Cloud App Model </w:t>
+      </w:r>
+      <w:r>
+        <w:t>approach,</w:t>
+      </w:r>
+      <w:r>
+        <w:t xml:space="preserve"> an a</w:t>
+      </w:r>
+      <w:r>
+        <w:t xml:space="preserve">pp </w:t>
+      </w:r>
+      <w:r>
+        <w:t xml:space="preserve">uses </w:t>
+      </w:r>
+      <w:r>
+        <w:t>provision</w:t>
+      </w:r>
+      <w:r>
+        <w:t>ing</w:t>
+      </w:r>
+      <w:r>
+        <w:t xml:space="preserve"> techniques described above to upload </w:t>
+      </w:r>
+      <w:r>
+        <w:t xml:space="preserve">the </w:t>
+      </w:r>
+      <w:r>
+        <w:t xml:space="preserve">display templates to Office 365. </w:t>
       </w:r>
     </w:p>
     <w:p>
@@ -9996,10 +10934,25 @@
     </w:p>
     <w:p>
       <w:r>
-        <w:t>App provision techniques described above will be used to upload display templates to Office 365.</w:t>
-      </w:r>
-      <w:r>
-        <w:t xml:space="preserve"> Custom stylesheet will be used to retain the current look and feel.</w:t>
+        <w:t>In the Cloud App Model approach, an app uses provisioning techniques described above to upload the display templates to Office 365</w:t>
+      </w:r>
+      <w:r>
+        <w:t>.</w:t>
+      </w:r>
+      <w:r>
+        <w:t xml:space="preserve"> </w:t>
+      </w:r>
+      <w:r>
+        <w:t>The current look and feel will be retained using c</w:t>
+      </w:r>
+      <w:r>
+        <w:t>ustom stylesheet</w:t>
+      </w:r>
+      <w:r>
+        <w:t>s</w:t>
+      </w:r>
+      <w:r>
+        <w:t>.</w:t>
       </w:r>
     </w:p>
     <w:p>
@@ -10040,24 +10993,39 @@
         <w:t xml:space="preserve"> </w:t>
       </w:r>
       <w:r>
-        <w:t xml:space="preserve">Instead it is installed on a client machine and </w:t>
-      </w:r>
-      <w:r>
-        <w:t>uses the SharePoint web services</w:t>
-      </w:r>
-      <w:r>
-        <w:t xml:space="preserve"> for content migration.</w:t>
+        <w:t>Instead,</w:t>
       </w:r>
       <w:r>
         <w:t xml:space="preserve"> </w:t>
       </w:r>
       <w:r>
+        <w:t xml:space="preserve">Contoso will install it </w:t>
+      </w:r>
+      <w:r>
+        <w:t xml:space="preserve">on a client machine </w:t>
+      </w:r>
+      <w:r>
+        <w:t xml:space="preserve">from where it </w:t>
+      </w:r>
+      <w:r>
+        <w:t xml:space="preserve">uses the SharePoint web services for content migration. </w:t>
+      </w:r>
+      <w:r>
         <w:t>It also allows operational and administrative capabilities.</w:t>
       </w:r>
     </w:p>
     <w:p>
       <w:r>
-        <w:t xml:space="preserve">The tool was evaluated by the Contoso IT team and seems to possess the same capabilities without any obvious performance </w:t>
+        <w:t>The Contoso IT team have evaluated t</w:t>
+      </w:r>
+      <w:r>
+        <w:t xml:space="preserve">he tool and </w:t>
+      </w:r>
+      <w:r>
+        <w:t xml:space="preserve">it </w:t>
+      </w:r>
+      <w:r>
+        <w:t xml:space="preserve">seems to possess the same capabilities without any obvious performance </w:t>
       </w:r>
       <w:r>
         <w:t>impacts</w:t>
@@ -10109,24 +11077,34 @@
         <w:t>JavaScript</w:t>
       </w:r>
       <w:r>
-        <w:t xml:space="preserve"> to extract usage statistics. The </w:t>
+        <w:t xml:space="preserve"> to extract usage statistics. </w:t>
+      </w:r>
+      <w:r>
+        <w:t>An editor will use a script editor webpart to place t</w:t>
+      </w:r>
+      <w:r>
+        <w:t xml:space="preserve">he </w:t>
       </w:r>
       <w:r>
         <w:t>JavaScript</w:t>
       </w:r>
       <w:r>
-        <w:t xml:space="preserve"> will be plac</w:t>
-      </w:r>
-      <w:r>
-        <w:t>ed in a script editor webpart on</w:t>
-      </w:r>
-      <w:r>
-        <w:t xml:space="preserve"> the page layout.</w:t>
-      </w:r>
-    </w:p>
-    <w:p>
-      <w:r>
-        <w:t>App provision techniques described above will be used to upload the JavaScript to Office 365.</w:t>
+        <w:t xml:space="preserve"> </w:t>
+      </w:r>
+      <w:r>
+        <w:t>on</w:t>
+      </w:r>
+      <w:r>
+        <w:t xml:space="preserve"> the page.</w:t>
+      </w:r>
+    </w:p>
+    <w:p>
+      <w:r>
+        <w:lastRenderedPageBreak/>
+        <w:t>In the Cloud App Model approach, an app uses provisioning techniques described above to upload the JavaScript to Office 365</w:t>
+      </w:r>
+      <w:r>
+        <w:t>.</w:t>
       </w:r>
     </w:p>
     <w:p/>
@@ -10146,212 +11124,11 @@
     </w:p>
     <w:p>
       <w:pPr>
-        <w:rPr>
-          <w:b/>
-        </w:rPr>
-      </w:pPr>
-      <w:r>
-        <w:rPr>
-          <w:b/>
-        </w:rPr>
+        <w:pStyle w:val="Heading1Numbered"/>
+      </w:pPr>
+      <w:bookmarkStart w:id="28" w:name="_Toc420418592"/>
+      <w:r>
         <w:lastRenderedPageBreak/>
-        <w:t xml:space="preserve">If </w:t>
-      </w:r>
-      <w:r>
-        <w:rPr>
-          <w:b/>
-        </w:rPr>
-        <w:t xml:space="preserve">App model solution </w:t>
-      </w:r>
-      <w:r>
-        <w:rPr>
-          <w:b/>
-        </w:rPr>
-        <w:t xml:space="preserve">is not </w:t>
-      </w:r>
-      <w:r>
-        <w:rPr>
-          <w:b/>
-        </w:rPr>
-        <w:t>delivered on time</w:t>
-      </w:r>
-    </w:p>
-    <w:p>
-      <w:r>
-        <w:t>In this case</w:t>
-      </w:r>
-      <w:r>
-        <w:t>,</w:t>
-      </w:r>
-      <w:r>
-        <w:t xml:space="preserve"> the MS Toolkit will not be relocated to the </w:t>
-      </w:r>
-      <w:r>
-        <w:t>Office 365</w:t>
-      </w:r>
-      <w:r>
-        <w:t xml:space="preserve"> like other solutions. </w:t>
-      </w:r>
-      <w:r>
-        <w:t xml:space="preserve">The app will have to be deployed on the </w:t>
-      </w:r>
-      <w:r>
-        <w:t xml:space="preserve">on-premises platform. </w:t>
-      </w:r>
-    </w:p>
-    <w:p>
-      <w:r>
-        <w:rPr>
-          <w:noProof/>
-          <w:lang w:val="en-NZ" w:eastAsia="en-NZ"/>
-        </w:rPr>
-        <w:drawing>
-          <wp:inline distT="0" distB="0" distL="0" distR="0" wp14:anchorId="4BD6A1DD" wp14:editId="643CC135">
-            <wp:extent cx="5852160" cy="2011680"/>
-            <wp:effectExtent l="0" t="0" r="0" b="7620"/>
-            <wp:docPr id="7" name="Picture 7"/>
-            <wp:cNvGraphicFramePr>
-              <a:graphicFrameLocks xmlns:a="http://schemas.openxmlformats.org/drawingml/2006/main" noChangeAspect="1"/>
-            </wp:cNvGraphicFramePr>
-            <a:graphic xmlns:a="http://schemas.openxmlformats.org/drawingml/2006/main">
-              <a:graphicData uri="http://schemas.openxmlformats.org/drawingml/2006/picture">
-                <pic:pic xmlns:pic="http://schemas.openxmlformats.org/drawingml/2006/picture">
-                  <pic:nvPicPr>
-                    <pic:cNvPr id="0" name="Picture 3"/>
-                    <pic:cNvPicPr>
-                      <a:picLocks noChangeAspect="1" noChangeArrowheads="1"/>
-                    </pic:cNvPicPr>
-                  </pic:nvPicPr>
-                  <pic:blipFill>
-                    <a:blip r:embed="rId32">
-                      <a:extLst>
-                        <a:ext uri="{28A0092B-C50C-407E-A947-70E740481C1C}">
-                          <a14:useLocalDpi xmlns:a14="http://schemas.microsoft.com/office/drawing/2010/main" val="0"/>
-                        </a:ext>
-                      </a:extLst>
-                    </a:blip>
-                    <a:srcRect/>
-                    <a:stretch>
-                      <a:fillRect/>
-                    </a:stretch>
-                  </pic:blipFill>
-                  <pic:spPr bwMode="auto">
-                    <a:xfrm>
-                      <a:off x="0" y="0"/>
-                      <a:ext cx="5852160" cy="2011680"/>
-                    </a:xfrm>
-                    <a:prstGeom prst="rect">
-                      <a:avLst/>
-                    </a:prstGeom>
-                    <a:noFill/>
-                    <a:ln>
-                      <a:noFill/>
-                    </a:ln>
-                  </pic:spPr>
-                </pic:pic>
-              </a:graphicData>
-            </a:graphic>
-          </wp:inline>
-        </w:drawing>
-      </w:r>
-    </w:p>
-    <w:p>
-      <w:pPr>
-        <w:pStyle w:val="ListParagraph"/>
-        <w:numPr>
-          <w:ilvl w:val="0"/>
-          <w:numId w:val="21"/>
-        </w:numPr>
-      </w:pPr>
-      <w:r>
-        <w:t>Users accessing the old farm will happen using the MPLS link. This will ensure that the solutions which are not ready to be moved, can still remain in the old platform until they are transferred to the app model based techniques</w:t>
-      </w:r>
-    </w:p>
-    <w:p>
-      <w:pPr>
-        <w:pStyle w:val="ListParagraph"/>
-        <w:numPr>
-          <w:ilvl w:val="0"/>
-          <w:numId w:val="21"/>
-        </w:numPr>
-      </w:pPr>
-      <w:r>
-        <w:t>The services that could not be transformed in the Office 365 platform will be accessed from the Contoso network. All other services will be relocated to this platform to get benefits on most up to date capabilities</w:t>
-      </w:r>
-    </w:p>
-    <w:p>
-      <w:pPr>
-        <w:pStyle w:val="ListParagraph"/>
-        <w:numPr>
-          <w:ilvl w:val="0"/>
-          <w:numId w:val="0"/>
-        </w:numPr>
-        <w:ind w:left="720"/>
-      </w:pPr>
-    </w:p>
-    <w:p>
-      <w:pPr>
-        <w:spacing w:before="0" w:after="200"/>
-        <w:rPr>
-          <w:b/>
-        </w:rPr>
-      </w:pPr>
-      <w:r>
-        <w:rPr>
-          <w:b/>
-        </w:rPr>
-        <w:br w:type="page"/>
-      </w:r>
-      <w:r>
-        <w:rPr>
-          <w:b/>
-        </w:rPr>
-        <w:lastRenderedPageBreak/>
-        <w:t xml:space="preserve">If </w:t>
-      </w:r>
-      <w:r>
-        <w:rPr>
-          <w:b/>
-        </w:rPr>
-        <w:t xml:space="preserve">App model solution </w:t>
-      </w:r>
-      <w:r>
-        <w:rPr>
-          <w:b/>
-        </w:rPr>
-        <w:t>is made</w:t>
-      </w:r>
-      <w:r>
-        <w:rPr>
-          <w:b/>
-        </w:rPr>
-        <w:t xml:space="preserve"> available on time</w:t>
-      </w:r>
-    </w:p>
-    <w:p>
-      <w:r>
-        <w:t xml:space="preserve">If app model solution </w:t>
-      </w:r>
-      <w:r>
-        <w:t>is</w:t>
-      </w:r>
-      <w:r>
-        <w:t xml:space="preserve"> delivered on time, transition to the </w:t>
-      </w:r>
-      <w:r>
-        <w:t>Office 365</w:t>
-      </w:r>
-      <w:r>
-        <w:t xml:space="preserve"> will be performed after the content is migrated to new app model based solution.</w:t>
-      </w:r>
-    </w:p>
-    <w:p/>
-    <w:p>
-      <w:pPr>
-        <w:pStyle w:val="Heading1Numbered"/>
-      </w:pPr>
-      <w:bookmarkStart w:id="28" w:name="_Toc420418592"/>
-      <w:r>
         <w:t>Required</w:t>
       </w:r>
       <w:r>
@@ -10391,7 +11168,28 @@
         </w:numPr>
       </w:pPr>
       <w:r>
-        <w:t>Should be one solution which is used for site collection and sub site creation in consistent way. Individual projects can provide difference configurations and assets to be applied to sites.</w:t>
+        <w:t>Contoso will use o</w:t>
+      </w:r>
+      <w:r>
+        <w:t xml:space="preserve">ne solution </w:t>
+      </w:r>
+      <w:r>
+        <w:t xml:space="preserve">to deliver </w:t>
+      </w:r>
+      <w:r>
+        <w:t>site collection and sub site creation in consistent way. Individual</w:t>
+      </w:r>
+      <w:r>
+        <w:t xml:space="preserve"> projects will provide different</w:t>
+      </w:r>
+      <w:r>
+        <w:t xml:space="preserve"> configurations and assets to </w:t>
+      </w:r>
+      <w:r>
+        <w:t>for application</w:t>
+      </w:r>
+      <w:r>
+        <w:t xml:space="preserve"> to sites.</w:t>
       </w:r>
     </w:p>
     <w:p>
@@ -10487,19 +11285,25 @@
         </w:numPr>
       </w:pPr>
       <w:r>
-        <w:t xml:space="preserve">Guidance on how to handle </w:t>
+        <w:t>Provide g</w:t>
+      </w:r>
+      <w:r>
+        <w:t xml:space="preserve">uidance on how to </w:t>
+      </w:r>
+      <w:r>
+        <w:t xml:space="preserve">deploy </w:t>
       </w:r>
       <w:r>
         <w:t>required</w:t>
       </w:r>
       <w:r>
-        <w:t xml:space="preserve"> branding and other assets that are to be deployed to the sites. Where content should be placed and how </w:t>
-      </w:r>
-      <w:r>
-        <w:t>it is</w:t>
-      </w:r>
-      <w:r>
-        <w:t xml:space="preserve"> maintained.</w:t>
+        <w:t xml:space="preserve"> branding and other assets to the sites. </w:t>
+      </w:r>
+      <w:r>
+        <w:t xml:space="preserve">Define placement and maintenance plans for </w:t>
+      </w:r>
+      <w:r>
+        <w:t>content.</w:t>
       </w:r>
     </w:p>
     <w:p>
@@ -10547,13 +11351,31 @@
         </w:numPr>
       </w:pPr>
       <w:r>
-        <w:t xml:space="preserve">Guidance on </w:t>
-      </w:r>
-      <w:r>
-        <w:t>the hosting platform usage and n</w:t>
-      </w:r>
-      <w:r>
-        <w:t>ot to address difference scenarios, like connections to on-premises LOB systems.</w:t>
+        <w:t>Provide g</w:t>
+      </w:r>
+      <w:r>
+        <w:t xml:space="preserve">uidance on </w:t>
+      </w:r>
+      <w:r>
+        <w:t>the hosting platform usage</w:t>
+      </w:r>
+      <w:r>
+        <w:t>.</w:t>
+      </w:r>
+      <w:r>
+        <w:t xml:space="preserve"> </w:t>
+      </w:r>
+      <w:r>
+        <w:t>This should</w:t>
+      </w:r>
+      <w:r>
+        <w:t xml:space="preserve"> address differen</w:t>
+      </w:r>
+      <w:r>
+        <w:t>t</w:t>
+      </w:r>
+      <w:r>
+        <w:t xml:space="preserve"> scenarios, like connections to on-premises LOB systems.</w:t>
       </w:r>
     </w:p>
     <w:p>
@@ -10655,7 +11477,6 @@
                 <w:noProof/>
                 <w:lang w:val="en-NZ" w:eastAsia="en-NZ"/>
               </w:rPr>
-              <w:lastRenderedPageBreak/>
               <w:drawing>
                 <wp:inline distT="0" distB="0" distL="0" distR="0" wp14:anchorId="6657CD13" wp14:editId="51633D0D">
                   <wp:extent cx="212639" cy="252000"/>
@@ -10674,7 +11495,7 @@
                           </pic:cNvPicPr>
                         </pic:nvPicPr>
                         <pic:blipFill>
-                          <a:blip r:embed="rId33">
+                          <a:blip r:embed="rId32">
                             <a:extLst>
                               <a:ext uri="{28A0092B-C50C-407E-A947-70E740481C1C}">
                                 <a14:useLocalDpi xmlns:a14="http://schemas.microsoft.com/office/drawing/2010/main" val="0"/>
@@ -10775,7 +11596,7 @@
                 <w:numId w:val="22"/>
               </w:numPr>
             </w:pPr>
-            <w:hyperlink r:id="rId34" w:history="1">
+            <w:hyperlink r:id="rId33" w:history="1">
               <w:r>
                 <w:rPr>
                   <w:rStyle w:val="Hyperlink"/>
@@ -10795,6 +11616,7 @@
       </w:pPr>
       <w:bookmarkStart w:id="29" w:name="_Toc420418593"/>
       <w:r>
+        <w:lastRenderedPageBreak/>
         <w:t xml:space="preserve">App transition plan to </w:t>
       </w:r>
       <w:r>
@@ -10810,7 +11632,13 @@
         <w:t>Following</w:t>
       </w:r>
       <w:r>
-        <w:t xml:space="preserve"> table is listing the high level transition plans for different kind of elements in the </w:t>
+        <w:t xml:space="preserve"> table is listing the </w:t>
+      </w:r>
+      <w:r>
+        <w:t>high-level</w:t>
+      </w:r>
+      <w:r>
+        <w:t xml:space="preserve"> transition plans for different kind of elements in the </w:t>
       </w:r>
       <w:r>
         <w:t>Contoso</w:t>
@@ -10891,19 +11719,19 @@
           </w:p>
           <w:p>
             <w:r>
-              <w:t xml:space="preserve">If this is not possible, you can un-ghost the module file before feature responsible </w:t>
+              <w:t xml:space="preserve">If this is not possible, you can un-ghost the module file </w:t>
+            </w:r>
+            <w:r>
+              <w:t>and then deactivate the</w:t>
+            </w:r>
+            <w:r>
+              <w:t xml:space="preserve"> feature responsible </w:t>
             </w:r>
             <w:r>
               <w:t>for</w:t>
             </w:r>
             <w:r>
-              <w:t xml:space="preserve"> the deployment </w:t>
-            </w:r>
-            <w:r>
-              <w:t>is</w:t>
-            </w:r>
-            <w:r>
-              <w:t xml:space="preserve"> deactivated.</w:t>
+              <w:t xml:space="preserve"> the deployment.</w:t>
             </w:r>
           </w:p>
         </w:tc>
@@ -10928,13 +11756,13 @@
               <w:t>Data from existing lists w</w:t>
             </w:r>
             <w:r>
-              <w:t xml:space="preserve">ill have to be migrated to out of the box list, which can </w:t>
-            </w:r>
-            <w:r>
-              <w:t>then</w:t>
-            </w:r>
-            <w:r>
-              <w:t xml:space="preserve"> be customized based on the list definition details.</w:t>
+              <w:t>ill have to be migrated to out of the box list</w:t>
+            </w:r>
+            <w:r>
+              <w:t>. Customize the new list</w:t>
+            </w:r>
+            <w:r>
+              <w:t xml:space="preserve"> based on the list definition details.</w:t>
             </w:r>
           </w:p>
           <w:p>
@@ -11054,7 +11882,13 @@
           </w:tcPr>
           <w:p>
             <w:r>
-              <w:t>Refers to legacy list templates which are still using the stp format. These will work as such also in non-FTC deployments.</w:t>
+              <w:t xml:space="preserve">Refers to legacy list </w:t>
+            </w:r>
+            <w:r>
+              <w:t>templates that</w:t>
+            </w:r>
+            <w:r>
+              <w:t xml:space="preserve"> are still using the stp format. These will work as such also in non-FTC deployments.</w:t>
             </w:r>
           </w:p>
         </w:tc>
@@ -11082,15 +11916,30 @@
               <w:t>required</w:t>
             </w:r>
             <w:r>
-              <w:t xml:space="preserve"> during initial site creation. There will not be any reference on actual onet.xml file after the site has been created.</w:t>
+              <w:t xml:space="preserve"> during initial site creation. There will not be any reference on actual onet.xml file</w:t>
+            </w:r>
+            <w:r>
+              <w:t xml:space="preserve"> after site creation</w:t>
+            </w:r>
+            <w:r>
+              <w:t>.</w:t>
             </w:r>
           </w:p>
           <w:p>
             <w:r>
-              <w:t xml:space="preserve">Individual features and their element files will however need to be converted one by one. This is where the specific guidance for </w:t>
-            </w:r>
-            <w:r>
-              <w:t>feature framework elements should be followed.</w:t>
+              <w:t>Convert i</w:t>
+            </w:r>
+            <w:r>
+              <w:t xml:space="preserve">ndividual features and their element files one by one. </w:t>
+            </w:r>
+            <w:r>
+              <w:t xml:space="preserve">Follow </w:t>
+            </w:r>
+            <w:r>
+              <w:t xml:space="preserve">the specific guidance for </w:t>
+            </w:r>
+            <w:r>
+              <w:t>feature framework elements.</w:t>
             </w:r>
           </w:p>
         </w:tc>
@@ -11105,7 +11954,6 @@
           </w:tcPr>
           <w:p>
             <w:r>
-              <w:lastRenderedPageBreak/>
               <w:t>Workflow</w:t>
             </w:r>
           </w:p>
@@ -11116,7 +11964,28 @@
           </w:tcPr>
           <w:p>
             <w:r>
-              <w:t>Custom SP2010 workflows cannot be converted to 2013 format. Each workflow will have to be re-created in new format. All existing running instances of the workflow should be stopped or deleted before the workflow code is retracted from the farm.</w:t>
+              <w:t>It is not possible to convert c</w:t>
+            </w:r>
+            <w:r>
+              <w:t xml:space="preserve">ustom SP2010 workflows to </w:t>
+            </w:r>
+            <w:r>
+              <w:t xml:space="preserve">the </w:t>
+            </w:r>
+            <w:r>
+              <w:t xml:space="preserve">2013 format. </w:t>
+            </w:r>
+            <w:r>
+              <w:t>Instead, re-create each</w:t>
+            </w:r>
+            <w:r>
+              <w:t xml:space="preserve"> workflow in new format. </w:t>
+            </w:r>
+            <w:r>
+              <w:t>Before retracting the custom workflow code from the farm stop or delete a</w:t>
+            </w:r>
+            <w:r>
+              <w:t>ll existing running instances of the workflow.</w:t>
             </w:r>
           </w:p>
         </w:tc>
@@ -11153,6 +12022,7 @@
           </w:tcPr>
           <w:p>
             <w:r>
+              <w:lastRenderedPageBreak/>
               <w:t>Field Control</w:t>
             </w:r>
           </w:p>
@@ -11210,13 +12080,22 @@
           </w:tcPr>
           <w:p>
             <w:r>
-              <w:t xml:space="preserve">Will have to be converted to remote timer job format. All existing instances of the custom timer jobs </w:t>
-            </w:r>
-            <w:r>
-              <w:t>need</w:t>
-            </w:r>
-            <w:r>
-              <w:t xml:space="preserve"> to be deleted before the full trust code is removed from the farm.</w:t>
+              <w:t xml:space="preserve">Convert to </w:t>
+            </w:r>
+            <w:r>
+              <w:t xml:space="preserve">remote timer job format. </w:t>
+            </w:r>
+            <w:r>
+              <w:t>Delete a</w:t>
+            </w:r>
+            <w:r>
+              <w:t xml:space="preserve">ll existing instances of the custom timer jobs before </w:t>
+            </w:r>
+            <w:r>
+              <w:t xml:space="preserve">removing </w:t>
+            </w:r>
+            <w:r>
+              <w:t>the full trust code from the farm.</w:t>
             </w:r>
           </w:p>
         </w:tc>
@@ -11238,7 +12117,16 @@
           </w:tcPr>
           <w:p>
             <w:r>
-              <w:t xml:space="preserve">Will have to be converted either to remote event receivers or workflow logic. If the custom code execution does not have to be </w:t>
+              <w:t xml:space="preserve">Convert </w:t>
+            </w:r>
+            <w:r>
+              <w:t xml:space="preserve">to </w:t>
+            </w:r>
+            <w:r>
+              <w:t xml:space="preserve">either </w:t>
+            </w:r>
+            <w:r>
+              <w:t xml:space="preserve">remote event receivers or workflow logic. If the custom code execution does not have to be </w:t>
             </w:r>
             <w:r>
               <w:t>instant</w:t>
@@ -11247,7 +12135,10 @@
               <w:t xml:space="preserve">, remote timer job </w:t>
             </w:r>
             <w:r>
-              <w:t>might be a solution</w:t>
+              <w:t>may</w:t>
+            </w:r>
+            <w:r>
+              <w:t xml:space="preserve"> be a solution</w:t>
             </w:r>
             <w:r>
               <w:t>.</w:t>
@@ -11255,7 +12146,22 @@
           </w:p>
           <w:p>
             <w:r>
-              <w:t xml:space="preserve">Alternative ways to achieve the needed end result should be pursued, since remote event receivers are not as reliable as the server side event receivers. </w:t>
+              <w:t>Pursue a</w:t>
+            </w:r>
+            <w:r>
+              <w:t xml:space="preserve">lternative ways to achieve the needed </w:t>
+            </w:r>
+            <w:r>
+              <w:t>result</w:t>
+            </w:r>
+            <w:r>
+              <w:t xml:space="preserve">, since remote event receivers are not as reliable as the server side event </w:t>
+            </w:r>
+            <w:r>
+              <w:t>receivers are</w:t>
+            </w:r>
+            <w:r>
+              <w:t xml:space="preserve">. </w:t>
             </w:r>
           </w:p>
         </w:tc>
@@ -11280,17 +12186,31 @@
           </w:tcPr>
           <w:p>
             <w:r>
-              <w:t>All custom features will need to be deactivated explicitly from the existing sites before full trust solutions are retracted from the farm.</w:t>
+              <w:t>Explicitly deactivate a</w:t>
+            </w:r>
+            <w:r>
+              <w:t xml:space="preserve">ll custom features </w:t>
+            </w:r>
+            <w:r>
+              <w:t xml:space="preserve">in </w:t>
+            </w:r>
+            <w:r>
+              <w:t xml:space="preserve">the existing sites before </w:t>
+            </w:r>
+            <w:r>
+              <w:t xml:space="preserve">retracting </w:t>
+            </w:r>
+            <w:r>
+              <w:t>full trust solutions from the farm.</w:t>
             </w:r>
           </w:p>
         </w:tc>
       </w:tr>
+      <w:bookmarkEnd w:id="1"/>
     </w:tbl>
     <w:p/>
-    <w:bookmarkEnd w:id="1"/>
-    <w:p/>
     <w:sectPr>
-      <w:footerReference w:type="default" r:id="rId35"/>
+      <w:footerReference w:type="default" r:id="rId34"/>
       <w:pgSz w:w="12240" w:h="15840"/>
       <w:pgMar w:top="1440" w:right="1440" w:bottom="1440" w:left="1440" w:header="706" w:footer="0" w:gutter="0"/>
       <w:cols w:space="720"/>
@@ -11598,10 +12518,7 @@
             </w:sdtPr>
             <w:sdtContent>
               <w:r>
-                <w:rPr>
-                  <w:lang w:val="en-NZ"/>
-                </w:rPr>
-                <w:t>Sudeep Ghatak</w:t>
+                <w:t>Pavel Bansky</w:t>
               </w:r>
             </w:sdtContent>
           </w:sdt>
@@ -11784,10 +12701,7 @@
             </w:sdtPr>
             <w:sdtContent>
               <w:r>
-                <w:rPr>
-                  <w:lang w:val="en-NZ"/>
-                </w:rPr>
-                <w:t>Sudeep Ghatak</w:t>
+                <w:t>Pavel Bansky</w:t>
               </w:r>
             </w:sdtContent>
           </w:sdt>
@@ -11958,10 +12872,7 @@
             </w:sdtPr>
             <w:sdtContent>
               <w:r>
-                <w:rPr>
-                  <w:lang w:val="en-NZ"/>
-                </w:rPr>
-                <w:t>Sudeep Ghatak</w:t>
+                <w:t>Pavel Bansky</w:t>
               </w:r>
             </w:sdtContent>
           </w:sdt>
@@ -12042,7 +12953,7 @@
       <w:rPr>
         <w:noProof/>
       </w:rPr>
-      <w:t>16</w:t>
+      <w:t>6</w:t>
     </w:r>
     <w:r>
       <w:fldChar w:fldCharType="end"/>
@@ -12118,10 +13029,7 @@
             </w:sdtPr>
             <w:sdtContent>
               <w:r>
-                <w:rPr>
-                  <w:lang w:val="en-NZ"/>
-                </w:rPr>
-                <w:t>Sudeep Ghatak</w:t>
+                <w:t>Pavel Bansky</w:t>
               </w:r>
             </w:sdtContent>
           </w:sdt>
@@ -12367,21 +13275,11 @@
       </w:rPr>
       <w:ptab w:relativeTo="margin" w:alignment="right" w:leader="none"/>
     </w:r>
-    <w:r>
-      <w:fldChar w:fldCharType="begin"/>
-    </w:r>
-    <w:r>
-      <w:instrText xml:space="preserve"> DOCPROPERTY  Customer </w:instrText>
-    </w:r>
-    <w:r>
-      <w:fldChar w:fldCharType="separate"/>
-    </w:r>
-    <w:r>
-      <w:t>Contoso</w:t>
-    </w:r>
-    <w:r>
-      <w:fldChar w:fldCharType="end"/>
-    </w:r>
+    <w:fldSimple w:instr=" DOCPROPERTY  Customer ">
+      <w:r>
+        <w:t>Contoso</w:t>
+      </w:r>
+    </w:fldSimple>
   </w:p>
   <w:p>
     <w:pPr>
@@ -17320,6 +18218,7 @@
   <w:style w:type="character" w:default="1" w:styleId="DefaultParagraphFont">
     <w:name w:val="Default Paragraph Font"/>
     <w:uiPriority w:val="1"/>
+    <w:semiHidden/>
     <w:unhideWhenUsed/>
   </w:style>
   <w:style w:type="table" w:default="1" w:styleId="TableNormal">
@@ -18871,6 +19770,7 @@
     <w:rsid w:val="00DA12E5"/>
     <w:rsid w:val="00DD7994"/>
     <w:rsid w:val="00E21937"/>
+    <w:rsid w:val="00E24552"/>
     <w:rsid w:val="00E7083B"/>
     <w:rsid w:val="00E747E7"/>
     <w:rsid w:val="00E96619"/>
@@ -19814,18 +20714,18 @@
 </file>
 
 <file path=customXml/item3.xml><?xml version="1.0" encoding="utf-8"?>
+<p:properties xmlns:p="http://schemas.microsoft.com/office/2006/metadata/properties" xmlns:xsi="http://www.w3.org/2001/XMLSchema-instance">
+  <documentManagement/>
+</p:properties>
+</file>
+
+<file path=customXml/item4.xml><?xml version="1.0" encoding="utf-8"?>
 <?mso-contentType ?>
 <FormTemplates xmlns="http://schemas.microsoft.com/sharepoint/v3/contenttype/forms">
   <Display>DocumentLibraryForm</Display>
   <Edit>DocumentLibraryForm</Edit>
   <New>DocumentLibraryForm</New>
 </FormTemplates>
-</file>
-
-<file path=customXml/item4.xml><?xml version="1.0" encoding="utf-8"?>
-<p:properties xmlns:p="http://schemas.microsoft.com/office/2006/metadata/properties" xmlns:xsi="http://www.w3.org/2001/XMLSchema-instance">
-  <documentManagement/>
-</p:properties>
 </file>
 
 <file path=customXml/item5.xml><?xml version="1.0" encoding="utf-8"?>
@@ -19859,6 +20759,14 @@
 </file>
 
 <file path=customXml/itemProps3.xml><?xml version="1.0" encoding="utf-8"?>
+<ds:datastoreItem xmlns:ds="http://schemas.openxmlformats.org/officeDocument/2006/customXml" ds:itemID="{77952D5B-3052-4ECD-B9E7-0A9821532CD8}">
+  <ds:schemaRefs>
+    <ds:schemaRef ds:uri="http://schemas.microsoft.com/office/2006/metadata/properties"/>
+  </ds:schemaRefs>
+</ds:datastoreItem>
+</file>
+
+<file path=customXml/itemProps4.xml><?xml version="1.0" encoding="utf-8"?>
 <ds:datastoreItem xmlns:ds="http://schemas.openxmlformats.org/officeDocument/2006/customXml" ds:itemID="{C043F0AD-4A06-431D-AC2B-9CB683CA8DBC}">
   <ds:schemaRefs>
     <ds:schemaRef ds:uri="http://schemas.microsoft.com/sharepoint/v3/contenttype/forms"/>
@@ -19866,16 +20774,8 @@
 </ds:datastoreItem>
 </file>
 
-<file path=customXml/itemProps4.xml><?xml version="1.0" encoding="utf-8"?>
-<ds:datastoreItem xmlns:ds="http://schemas.openxmlformats.org/officeDocument/2006/customXml" ds:itemID="{77952D5B-3052-4ECD-B9E7-0A9821532CD8}">
-  <ds:schemaRefs>
-    <ds:schemaRef ds:uri="http://schemas.microsoft.com/office/2006/metadata/properties"/>
-  </ds:schemaRefs>
-</ds:datastoreItem>
-</file>
-
 <file path=customXml/itemProps5.xml><?xml version="1.0" encoding="utf-8"?>
-<ds:datastoreItem xmlns:ds="http://schemas.openxmlformats.org/officeDocument/2006/customXml" ds:itemID="{8D10473A-3552-4C67-B055-46629147CBF5}">
+<ds:datastoreItem xmlns:ds="http://schemas.openxmlformats.org/officeDocument/2006/customXml" ds:itemID="{696C9E68-B047-419C-8633-CBD0152BDBF3}">
   <ds:schemaRefs>
     <ds:schemaRef ds:uri="http://schemas.openxmlformats.org/officeDocument/2006/bibliography"/>
   </ds:schemaRefs>

</xml_diff>